<commit_message>
correcting englih on feedbaack docs
</commit_message>
<xml_diff>
--- a/Playtesting/Week 5 sprint feedback/Playtesting Feedback 01.docx
+++ b/Playtesting/Week 5 sprint feedback/Playtesting Feedback 01.docx
@@ -1,6 +1,6 @@
 
 <file path=word/document.xml><?xml version="1.0" encoding="utf-8"?>
-<w:document xmlns:wpc="http://schemas.microsoft.com/office/word/2010/wordprocessingCanvas" xmlns:cx="http://schemas.microsoft.com/office/drawing/2014/chartex" xmlns:cx1="http://schemas.microsoft.com/office/drawing/2015/9/8/chartex" xmlns:cx2="http://schemas.microsoft.com/office/drawing/2015/10/21/chartex" xmlns:cx3="http://schemas.microsoft.com/office/drawing/2016/5/9/chartex" xmlns:cx4="http://schemas.microsoft.com/office/drawing/2016/5/10/chartex" xmlns:cx5="http://schemas.microsoft.com/office/drawing/2016/5/11/chartex" xmlns:mc="http://schemas.openxmlformats.org/markup-compatibility/2006" xmlns:o="urn:schemas-microsoft-com:office:office" xmlns:r="http://schemas.openxmlformats.org/officeDocument/2006/relationships" xmlns:m="http://schemas.openxmlformats.org/officeDocument/2006/math" xmlns:v="urn:schemas-microsoft-com:vml" xmlns:wp14="http://schemas.microsoft.com/office/word/2010/wordprocessingDrawing" xmlns:wp="http://schemas.openxmlformats.org/drawingml/2006/wordprocessingDrawing" xmlns:w10="urn:schemas-microsoft-com:office:word" xmlns:w="http://schemas.openxmlformats.org/wordprocessingml/2006/main" xmlns:w14="http://schemas.microsoft.com/office/word/2010/wordml" xmlns:w15="http://schemas.microsoft.com/office/word/2012/wordml" xmlns:w16se="http://schemas.microsoft.com/office/word/2015/wordml/symex" xmlns:wpg="http://schemas.microsoft.com/office/word/2010/wordprocessingGroup" xmlns:wpi="http://schemas.microsoft.com/office/word/2010/wordprocessingInk" xmlns:wne="http://schemas.microsoft.com/office/word/2006/wordml" xmlns:wps="http://schemas.microsoft.com/office/word/2010/wordprocessingShape" mc:Ignorable="w14 w15 w16se wp14">
+<w:document xmlns:wpc="http://schemas.microsoft.com/office/word/2010/wordprocessingCanvas" xmlns:mc="http://schemas.openxmlformats.org/markup-compatibility/2006" xmlns:o="urn:schemas-microsoft-com:office:office" xmlns:r="http://schemas.openxmlformats.org/officeDocument/2006/relationships" xmlns:m="http://schemas.openxmlformats.org/officeDocument/2006/math" xmlns:v="urn:schemas-microsoft-com:vml" xmlns:wp14="http://schemas.microsoft.com/office/word/2010/wordprocessingDrawing" xmlns:wp="http://schemas.openxmlformats.org/drawingml/2006/wordprocessingDrawing" xmlns:w10="urn:schemas-microsoft-com:office:word" xmlns:w="http://schemas.openxmlformats.org/wordprocessingml/2006/main" xmlns:w14="http://schemas.microsoft.com/office/word/2010/wordml" xmlns:wpg="http://schemas.microsoft.com/office/word/2010/wordprocessingGroup" xmlns:wpi="http://schemas.microsoft.com/office/word/2010/wordprocessingInk" xmlns:wne="http://schemas.microsoft.com/office/word/2006/wordml" xmlns:wps="http://schemas.microsoft.com/office/word/2010/wordprocessingShape" mc:Ignorable="w14 wp14">
   <w:body>
     <w:p>
       <w:bookmarkStart w:id="0" w:name="_GoBack"/>
@@ -31,27 +31,31 @@
     <w:p/>
     <w:p/>
     <w:p>
-      <w:proofErr w:type="gramStart"/>
-      <w:r>
-        <w:t>Gameplay:-</w:t>
-      </w:r>
-      <w:proofErr w:type="gramEnd"/>
-      <w:r>
+      <w:r>
+        <w:t xml:space="preserve">Gameplay:- </w:t>
+      </w:r>
+    </w:p>
+    <w:p/>
+    <w:p>
+      <w:pPr>
+        <w:rPr>
+          <w:b/>
+        </w:rPr>
+      </w:pPr>
+      <w:r>
+        <w:rPr>
+          <w:b/>
+        </w:rPr>
+        <w:t>Did you like the way the ship moves (the way it starts and stops moving), if not, why not?</w:t>
+      </w:r>
+      <w:r>
+        <w:rPr>
+          <w:b/>
+        </w:rPr>
         <w:t xml:space="preserve"> </w:t>
       </w:r>
-    </w:p>
-    <w:p/>
-    <w:p>
-      <w:pPr>
-        <w:rPr>
-          <w:b/>
-        </w:rPr>
-      </w:pPr>
-      <w:r>
-        <w:rPr>
-          <w:b/>
-        </w:rPr>
-        <w:t>Did you like the way the ship moves (the way it starts and stops moving), if not, why not?</w:t>
+      <w:r>
+        <w:t>I enjoy the way you control the control the ship however it takes a while to gather speed to dodge an</w:t>
       </w:r>
       <w:r>
         <w:rPr>
@@ -60,7 +64,27 @@
         <w:t xml:space="preserve"> </w:t>
       </w:r>
       <w:r>
-        <w:t>I enjoy the way you control the control the ship however it takes a while to gather speed to dodge an</w:t>
+        <w:t>asteroid.</w:t>
+      </w:r>
+    </w:p>
+    <w:p>
+      <w:pPr>
+        <w:rPr>
+          <w:b/>
+        </w:rPr>
+      </w:pPr>
+    </w:p>
+    <w:p>
+      <w:pPr>
+        <w:rPr>
+          <w:b/>
+        </w:rPr>
+      </w:pPr>
+      <w:r>
+        <w:rPr>
+          <w:b/>
+        </w:rPr>
+        <w:t>Did you like the speed of the rockets?</w:t>
       </w:r>
       <w:r>
         <w:rPr>
@@ -69,27 +93,28 @@
         <w:t xml:space="preserve"> </w:t>
       </w:r>
       <w:r>
-        <w:t>asteroid.</w:t>
-      </w:r>
-    </w:p>
-    <w:p>
-      <w:pPr>
-        <w:rPr>
-          <w:b/>
-        </w:rPr>
-      </w:pPr>
-    </w:p>
-    <w:p>
-      <w:pPr>
-        <w:rPr>
-          <w:b/>
-        </w:rPr>
-      </w:pPr>
-      <w:r>
-        <w:rPr>
-          <w:b/>
-        </w:rPr>
-        <w:t>Did you like the speed of the rockets?</w:t>
+        <w:t xml:space="preserve">The speed of the rockets </w:t>
+      </w:r>
+      <w:r>
+        <w:t>is</w:t>
+      </w:r>
+      <w:r>
+        <w:t xml:space="preserve"> fine</w:t>
+      </w:r>
+    </w:p>
+    <w:p>
+      <w:pPr>
+        <w:rPr>
+          <w:b/>
+        </w:rPr>
+      </w:pPr>
+    </w:p>
+    <w:p>
+      <w:r>
+        <w:rPr>
+          <w:b/>
+        </w:rPr>
+        <w:t>What are your opinion(s) on the way the rockets explode and affect the asteroids?</w:t>
       </w:r>
       <w:r>
         <w:rPr>
@@ -98,28 +123,22 @@
         <w:t xml:space="preserve"> </w:t>
       </w:r>
       <w:r>
-        <w:t xml:space="preserve">The speed of the rockets </w:t>
-      </w:r>
-      <w:r>
-        <w:t>is</w:t>
-      </w:r>
-      <w:r>
-        <w:t xml:space="preserve"> fine</w:t>
-      </w:r>
-    </w:p>
-    <w:p>
-      <w:pPr>
-        <w:rPr>
-          <w:b/>
-        </w:rPr>
-      </w:pPr>
-    </w:p>
-    <w:p>
-      <w:r>
-        <w:rPr>
-          <w:b/>
-        </w:rPr>
-        <w:t>What are your opinion(s) on the way the rockets explode and affect the asteroids?</w:t>
+        <w:t>Currently the asteroids do not explode.</w:t>
+      </w:r>
+    </w:p>
+    <w:p>
+      <w:pPr>
+        <w:rPr>
+          <w:b/>
+        </w:rPr>
+      </w:pPr>
+    </w:p>
+    <w:p>
+      <w:r>
+        <w:rPr>
+          <w:b/>
+        </w:rPr>
+        <w:t>Was the goal of the game readily evident when you started playing?</w:t>
       </w:r>
       <w:r>
         <w:rPr>
@@ -128,22 +147,30 @@
         <w:t xml:space="preserve"> </w:t>
       </w:r>
       <w:r>
-        <w:t>Currently the asteroids do not explode.</w:t>
-      </w:r>
-    </w:p>
-    <w:p>
-      <w:pPr>
-        <w:rPr>
-          <w:b/>
-        </w:rPr>
-      </w:pPr>
-    </w:p>
-    <w:p>
-      <w:r>
-        <w:rPr>
-          <w:b/>
-        </w:rPr>
-        <w:t>Was the goal of the game readily evident when you started playing?</w:t>
+        <w:t>To defeat the other player somehow is evident, but how I am not sure at the start.</w:t>
+      </w:r>
+    </w:p>
+    <w:p>
+      <w:pPr>
+        <w:rPr>
+          <w:b/>
+        </w:rPr>
+      </w:pPr>
+    </w:p>
+    <w:p>
+      <w:r>
+        <w:t>UI</w:t>
+      </w:r>
+      <w:r>
+        <w:t>/ Art:-</w:t>
+      </w:r>
+    </w:p>
+    <w:p>
+      <w:r>
+        <w:rPr>
+          <w:b/>
+        </w:rPr>
+        <w:t>Do you like the art style? If not, what would you change?</w:t>
       </w:r>
       <w:r>
         <w:rPr>
@@ -152,43 +179,6 @@
         <w:t xml:space="preserve"> </w:t>
       </w:r>
       <w:r>
-        <w:t>To defeat the other player somehow is evident, but how I am not sure at the start.</w:t>
-      </w:r>
-    </w:p>
-    <w:p>
-      <w:pPr>
-        <w:rPr>
-          <w:b/>
-        </w:rPr>
-      </w:pPr>
-    </w:p>
-    <w:p>
-      <w:r>
-        <w:t>UI</w:t>
-      </w:r>
-      <w:r>
-        <w:t xml:space="preserve">/ </w:t>
-      </w:r>
-      <w:proofErr w:type="gramStart"/>
-      <w:r>
-        <w:t>Art:-</w:t>
-      </w:r>
-      <w:proofErr w:type="gramEnd"/>
-    </w:p>
-    <w:p>
-      <w:r>
-        <w:rPr>
-          <w:b/>
-        </w:rPr>
-        <w:t>Do you like the art style? If not, what would you change?</w:t>
-      </w:r>
-      <w:r>
-        <w:rPr>
-          <w:b/>
-        </w:rPr>
-        <w:t xml:space="preserve"> </w:t>
-      </w:r>
-      <w:r>
         <w:t xml:space="preserve">The blackhole like DSO seems to be </w:t>
       </w:r>
       <w:r>
@@ -198,15 +188,7 @@
         <w:t>ffect on the gameplay. It appears to look like it would do something with the gameplay but doesn’t do anything</w:t>
       </w:r>
       <w:r>
-        <w:t xml:space="preserve">. I’d advise having the black hole object appear randomly for a short period and have it major start to suck in the asteroid and players before vanishing </w:t>
-      </w:r>
-      <w:proofErr w:type="gramStart"/>
-      <w:r>
-        <w:t>off of</w:t>
-      </w:r>
-      <w:proofErr w:type="gramEnd"/>
-      <w:r>
-        <w:t xml:space="preserve"> the game scene.</w:t>
+        <w:t>. I’d advise having the black hole object appear randomly for a short period and have it major start to suck in the asteroid and players before vanishing off of the game scene.</w:t>
       </w:r>
       <w:r>
         <w:t xml:space="preserve"> </w:t>
@@ -312,11 +294,9 @@
       </w:r>
     </w:p>
     <w:p>
-      <w:proofErr w:type="gramStart"/>
       <w:r>
         <w:t>Bugs:-</w:t>
       </w:r>
-      <w:proofErr w:type="gramEnd"/>
       <w:r>
         <w:t xml:space="preserve"> </w:t>
       </w:r>
@@ -342,15 +322,7 @@
         </w:numPr>
       </w:pPr>
       <w:r>
-        <w:t>Driving around with the W key and then holding down the backwards key (s) causes the players ship to double in speed. (</w:t>
-      </w:r>
-      <w:proofErr w:type="gramStart"/>
-      <w:r>
-        <w:t>pretty cool</w:t>
-      </w:r>
-      <w:proofErr w:type="gramEnd"/>
-      <w:r>
-        <w:t xml:space="preserve"> but probably not a feature)</w:t>
+        <w:t>Driving around with the W key and then holding down the backwards key (s) causes the players ship to double in speed. (pretty cool but probably not a feature)</w:t>
       </w:r>
     </w:p>
     <w:p>
@@ -365,15 +337,7 @@
         <w:t>The characters c</w:t>
       </w:r>
       <w:r>
-        <w:t xml:space="preserve">an move </w:t>
-      </w:r>
-      <w:proofErr w:type="gramStart"/>
-      <w:r>
-        <w:t>off of</w:t>
-      </w:r>
-      <w:proofErr w:type="gramEnd"/>
-      <w:r>
-        <w:t xml:space="preserve"> the game space and</w:t>
+        <w:t>an move off of the game space and</w:t>
       </w:r>
       <w:r>
         <w:t xml:space="preserve"> get lost!</w:t>
@@ -388,21 +352,13 @@
         </w:numPr>
       </w:pPr>
       <w:r>
-        <w:t xml:space="preserve">The asteroids also move </w:t>
-      </w:r>
-      <w:proofErr w:type="gramStart"/>
-      <w:r>
-        <w:t>off of</w:t>
-      </w:r>
-      <w:proofErr w:type="gramEnd"/>
-      <w:r>
-        <w:t xml:space="preserve"> the game sp</w:t>
-      </w:r>
-      <w:r>
-        <w:t>a</w:t>
-      </w:r>
-      <w:r>
-        <w:t>ce which make the game easier over time (less obstacles, consider having them bounce off of the edges to make the experience more challenging for the player. Or maybe not bounce but loop back around (see the game asteroids for inspiration)</w:t>
+        <w:t xml:space="preserve">The asteroids also move off of the game </w:t>
+      </w:r>
+      <w:r>
+        <w:t>space which makes</w:t>
+      </w:r>
+      <w:r>
+        <w:t xml:space="preserve"> the game easier over time (less obstacles, consider having them bounce off of the edges to make the experience more challenging for the player. Or maybe not bounce but loop back around (see the game asteroids for inspiration)</w:t>
       </w:r>
     </w:p>
     <w:p>
@@ -531,15 +487,7 @@
         </w:numPr>
       </w:pPr>
       <w:r>
-        <w:t xml:space="preserve">Reversing is MUCH faster than going forwards. (it’s not like that in my </w:t>
-      </w:r>
-      <w:proofErr w:type="gramStart"/>
-      <w:r>
-        <w:t>car :P</w:t>
-      </w:r>
-      <w:proofErr w:type="gramEnd"/>
-      <w:r>
-        <w:t>)</w:t>
+        <w:t>Reversing is MUCH faster than going forwards. (it’s not like that in my car :P)</w:t>
       </w:r>
     </w:p>
     <w:p>
@@ -599,13 +547,8 @@
     </w:p>
     <w:p/>
     <w:p>
-      <w:proofErr w:type="gramStart"/>
-      <w:r>
-        <w:t>Really cool</w:t>
-      </w:r>
-      <w:proofErr w:type="gramEnd"/>
-      <w:r>
-        <w:t xml:space="preserve"> concept so far, really like it!</w:t>
+      <w:r>
+        <w:t>Really cool concept so far, really like it!</w:t>
       </w:r>
     </w:p>
     <w:sectPr>
@@ -619,8 +562,8 @@
 </file>
 
 <file path=word/numbering.xml><?xml version="1.0" encoding="utf-8"?>
-<w:numbering xmlns:wpc="http://schemas.microsoft.com/office/word/2010/wordprocessingCanvas" xmlns:cx="http://schemas.microsoft.com/office/drawing/2014/chartex" xmlns:cx1="http://schemas.microsoft.com/office/drawing/2015/9/8/chartex" xmlns:cx2="http://schemas.microsoft.com/office/drawing/2015/10/21/chartex" xmlns:cx3="http://schemas.microsoft.com/office/drawing/2016/5/9/chartex" xmlns:cx4="http://schemas.microsoft.com/office/drawing/2016/5/10/chartex" xmlns:cx5="http://schemas.microsoft.com/office/drawing/2016/5/11/chartex" xmlns:mc="http://schemas.openxmlformats.org/markup-compatibility/2006" xmlns:o="urn:schemas-microsoft-com:office:office" xmlns:r="http://schemas.openxmlformats.org/officeDocument/2006/relationships" xmlns:m="http://schemas.openxmlformats.org/officeDocument/2006/math" xmlns:v="urn:schemas-microsoft-com:vml" xmlns:wp14="http://schemas.microsoft.com/office/word/2010/wordprocessingDrawing" xmlns:wp="http://schemas.openxmlformats.org/drawingml/2006/wordprocessingDrawing" xmlns:w10="urn:schemas-microsoft-com:office:word" xmlns:w="http://schemas.openxmlformats.org/wordprocessingml/2006/main" xmlns:w14="http://schemas.microsoft.com/office/word/2010/wordml" xmlns:w15="http://schemas.microsoft.com/office/word/2012/wordml" xmlns:w16se="http://schemas.microsoft.com/office/word/2015/wordml/symex" xmlns:wpg="http://schemas.microsoft.com/office/word/2010/wordprocessingGroup" xmlns:wpi="http://schemas.microsoft.com/office/word/2010/wordprocessingInk" xmlns:wne="http://schemas.microsoft.com/office/word/2006/wordml" xmlns:wps="http://schemas.microsoft.com/office/word/2010/wordprocessingShape" mc:Ignorable="w14 w15 w16se wp14">
-  <w:abstractNum w:abstractNumId="0" w15:restartNumberingAfterBreak="0">
+<w:numbering xmlns:wpc="http://schemas.microsoft.com/office/word/2010/wordprocessingCanvas" xmlns:mc="http://schemas.openxmlformats.org/markup-compatibility/2006" xmlns:o="urn:schemas-microsoft-com:office:office" xmlns:r="http://schemas.openxmlformats.org/officeDocument/2006/relationships" xmlns:m="http://schemas.openxmlformats.org/officeDocument/2006/math" xmlns:v="urn:schemas-microsoft-com:vml" xmlns:wp14="http://schemas.microsoft.com/office/word/2010/wordprocessingDrawing" xmlns:wp="http://schemas.openxmlformats.org/drawingml/2006/wordprocessingDrawing" xmlns:w10="urn:schemas-microsoft-com:office:word" xmlns:w="http://schemas.openxmlformats.org/wordprocessingml/2006/main" xmlns:w14="http://schemas.microsoft.com/office/word/2010/wordml" xmlns:wpg="http://schemas.microsoft.com/office/word/2010/wordprocessingGroup" xmlns:wpi="http://schemas.microsoft.com/office/word/2010/wordprocessingInk" xmlns:wne="http://schemas.microsoft.com/office/word/2006/wordml" xmlns:wps="http://schemas.microsoft.com/office/word/2010/wordprocessingShape" mc:Ignorable="w14 wp14">
+  <w:abstractNum w:abstractNumId="0">
     <w:nsid w:val="2B102E34"/>
     <w:multiLevelType w:val="hybridMultilevel"/>
     <w:tmpl w:val="7350522A"/>
@@ -740,7 +683,7 @@
 </file>
 
 <file path=word/styles.xml><?xml version="1.0" encoding="utf-8"?>
-<w:styles xmlns:mc="http://schemas.openxmlformats.org/markup-compatibility/2006" xmlns:r="http://schemas.openxmlformats.org/officeDocument/2006/relationships" xmlns:w="http://schemas.openxmlformats.org/wordprocessingml/2006/main" xmlns:w14="http://schemas.microsoft.com/office/word/2010/wordml" xmlns:w15="http://schemas.microsoft.com/office/word/2012/wordml" xmlns:w16se="http://schemas.microsoft.com/office/word/2015/wordml/symex" mc:Ignorable="w14 w15 w16se">
+<w:styles xmlns:mc="http://schemas.openxmlformats.org/markup-compatibility/2006" xmlns:r="http://schemas.openxmlformats.org/officeDocument/2006/relationships" xmlns:w="http://schemas.openxmlformats.org/wordprocessingml/2006/main" xmlns:w14="http://schemas.microsoft.com/office/word/2010/wordml" mc:Ignorable="w14">
   <w:docDefaults>
     <w:rPrDefault>
       <w:rPr>
@@ -756,381 +699,345 @@
       </w:pPr>
     </w:pPrDefault>
   </w:docDefaults>
-  <w:latentStyles w:defLockedState="0" w:defUIPriority="99" w:defSemiHidden="0" w:defUnhideWhenUsed="0" w:defQFormat="0" w:count="374">
-    <w:lsdException w:name="Normal" w:uiPriority="0" w:qFormat="1"/>
-    <w:lsdException w:name="heading 1" w:uiPriority="9" w:qFormat="1"/>
-    <w:lsdException w:name="heading 2" w:semiHidden="1" w:uiPriority="9" w:unhideWhenUsed="1" w:qFormat="1"/>
-    <w:lsdException w:name="heading 3" w:semiHidden="1" w:uiPriority="9" w:unhideWhenUsed="1" w:qFormat="1"/>
-    <w:lsdException w:name="heading 4" w:semiHidden="1" w:uiPriority="9" w:unhideWhenUsed="1" w:qFormat="1"/>
-    <w:lsdException w:name="heading 5" w:semiHidden="1" w:uiPriority="9" w:unhideWhenUsed="1" w:qFormat="1"/>
-    <w:lsdException w:name="heading 6" w:semiHidden="1" w:uiPriority="9" w:unhideWhenUsed="1" w:qFormat="1"/>
-    <w:lsdException w:name="heading 7" w:semiHidden="1" w:uiPriority="9" w:unhideWhenUsed="1" w:qFormat="1"/>
-    <w:lsdException w:name="heading 8" w:semiHidden="1" w:uiPriority="9" w:unhideWhenUsed="1" w:qFormat="1"/>
-    <w:lsdException w:name="heading 9" w:semiHidden="1" w:uiPriority="9" w:unhideWhenUsed="1" w:qFormat="1"/>
-    <w:lsdException w:name="index 1" w:semiHidden="1" w:unhideWhenUsed="1"/>
-    <w:lsdException w:name="index 2" w:semiHidden="1" w:unhideWhenUsed="1"/>
-    <w:lsdException w:name="index 3" w:semiHidden="1" w:unhideWhenUsed="1"/>
-    <w:lsdException w:name="index 4" w:semiHidden="1" w:unhideWhenUsed="1"/>
-    <w:lsdException w:name="index 5" w:semiHidden="1" w:unhideWhenUsed="1"/>
-    <w:lsdException w:name="index 6" w:semiHidden="1" w:unhideWhenUsed="1"/>
-    <w:lsdException w:name="index 7" w:semiHidden="1" w:unhideWhenUsed="1"/>
-    <w:lsdException w:name="index 8" w:semiHidden="1" w:unhideWhenUsed="1"/>
-    <w:lsdException w:name="index 9" w:semiHidden="1" w:unhideWhenUsed="1"/>
-    <w:lsdException w:name="toc 1" w:semiHidden="1" w:uiPriority="39" w:unhideWhenUsed="1"/>
-    <w:lsdException w:name="toc 2" w:semiHidden="1" w:uiPriority="39" w:unhideWhenUsed="1"/>
-    <w:lsdException w:name="toc 3" w:semiHidden="1" w:uiPriority="39" w:unhideWhenUsed="1"/>
-    <w:lsdException w:name="toc 4" w:semiHidden="1" w:uiPriority="39" w:unhideWhenUsed="1"/>
-    <w:lsdException w:name="toc 5" w:semiHidden="1" w:uiPriority="39" w:unhideWhenUsed="1"/>
-    <w:lsdException w:name="toc 6" w:semiHidden="1" w:uiPriority="39" w:unhideWhenUsed="1"/>
-    <w:lsdException w:name="toc 7" w:semiHidden="1" w:uiPriority="39" w:unhideWhenUsed="1"/>
-    <w:lsdException w:name="toc 8" w:semiHidden="1" w:uiPriority="39" w:unhideWhenUsed="1"/>
-    <w:lsdException w:name="toc 9" w:semiHidden="1" w:uiPriority="39" w:unhideWhenUsed="1"/>
-    <w:lsdException w:name="Normal Indent" w:semiHidden="1" w:unhideWhenUsed="1"/>
-    <w:lsdException w:name="footnote text" w:semiHidden="1" w:unhideWhenUsed="1"/>
-    <w:lsdException w:name="annotation text" w:semiHidden="1" w:unhideWhenUsed="1"/>
-    <w:lsdException w:name="header" w:semiHidden="1" w:unhideWhenUsed="1"/>
-    <w:lsdException w:name="footer" w:semiHidden="1" w:unhideWhenUsed="1"/>
-    <w:lsdException w:name="index heading" w:semiHidden="1" w:unhideWhenUsed="1"/>
-    <w:lsdException w:name="caption" w:semiHidden="1" w:uiPriority="35" w:unhideWhenUsed="1" w:qFormat="1"/>
-    <w:lsdException w:name="table of figures" w:semiHidden="1" w:unhideWhenUsed="1"/>
-    <w:lsdException w:name="envelope address" w:semiHidden="1" w:unhideWhenUsed="1"/>
-    <w:lsdException w:name="envelope return" w:semiHidden="1" w:unhideWhenUsed="1"/>
-    <w:lsdException w:name="footnote reference" w:semiHidden="1" w:unhideWhenUsed="1"/>
-    <w:lsdException w:name="annotation reference" w:semiHidden="1" w:unhideWhenUsed="1"/>
-    <w:lsdException w:name="line number" w:semiHidden="1" w:unhideWhenUsed="1"/>
-    <w:lsdException w:name="page number" w:semiHidden="1" w:unhideWhenUsed="1"/>
-    <w:lsdException w:name="endnote reference" w:semiHidden="1" w:unhideWhenUsed="1"/>
-    <w:lsdException w:name="endnote text" w:semiHidden="1" w:unhideWhenUsed="1"/>
-    <w:lsdException w:name="table of authorities" w:semiHidden="1" w:unhideWhenUsed="1"/>
-    <w:lsdException w:name="macro" w:semiHidden="1" w:unhideWhenUsed="1"/>
-    <w:lsdException w:name="toa heading" w:semiHidden="1" w:unhideWhenUsed="1"/>
-    <w:lsdException w:name="List" w:semiHidden="1" w:unhideWhenUsed="1"/>
-    <w:lsdException w:name="List Bullet" w:semiHidden="1" w:unhideWhenUsed="1"/>
-    <w:lsdException w:name="List Number" w:semiHidden="1" w:unhideWhenUsed="1"/>
-    <w:lsdException w:name="List 2" w:semiHidden="1" w:unhideWhenUsed="1"/>
-    <w:lsdException w:name="List 3" w:semiHidden="1" w:unhideWhenUsed="1"/>
-    <w:lsdException w:name="List 4" w:semiHidden="1" w:unhideWhenUsed="1"/>
-    <w:lsdException w:name="List 5" w:semiHidden="1" w:unhideWhenUsed="1"/>
-    <w:lsdException w:name="List Bullet 2" w:semiHidden="1" w:unhideWhenUsed="1"/>
-    <w:lsdException w:name="List Bullet 3" w:semiHidden="1" w:unhideWhenUsed="1"/>
-    <w:lsdException w:name="List Bullet 4" w:semiHidden="1" w:unhideWhenUsed="1"/>
-    <w:lsdException w:name="List Bullet 5" w:semiHidden="1" w:unhideWhenUsed="1"/>
-    <w:lsdException w:name="List Number 2" w:semiHidden="1" w:unhideWhenUsed="1"/>
-    <w:lsdException w:name="List Number 3" w:semiHidden="1" w:unhideWhenUsed="1"/>
-    <w:lsdException w:name="List Number 4" w:semiHidden="1" w:unhideWhenUsed="1"/>
-    <w:lsdException w:name="List Number 5" w:semiHidden="1" w:unhideWhenUsed="1"/>
-    <w:lsdException w:name="Title" w:uiPriority="10" w:qFormat="1"/>
-    <w:lsdException w:name="Closing" w:semiHidden="1" w:unhideWhenUsed="1"/>
-    <w:lsdException w:name="Signature" w:semiHidden="1" w:unhideWhenUsed="1"/>
-    <w:lsdException w:name="Default Paragraph Font" w:semiHidden="1" w:uiPriority="1" w:unhideWhenUsed="1"/>
-    <w:lsdException w:name="Body Text" w:semiHidden="1" w:unhideWhenUsed="1"/>
-    <w:lsdException w:name="Body Text Indent" w:semiHidden="1" w:unhideWhenUsed="1"/>
-    <w:lsdException w:name="List Continue" w:semiHidden="1" w:unhideWhenUsed="1"/>
-    <w:lsdException w:name="List Continue 2" w:semiHidden="1" w:unhideWhenUsed="1"/>
-    <w:lsdException w:name="List Continue 3" w:semiHidden="1" w:unhideWhenUsed="1"/>
-    <w:lsdException w:name="List Continue 4" w:semiHidden="1" w:unhideWhenUsed="1"/>
-    <w:lsdException w:name="List Continue 5" w:semiHidden="1" w:unhideWhenUsed="1"/>
-    <w:lsdException w:name="Message Header" w:semiHidden="1" w:unhideWhenUsed="1"/>
-    <w:lsdException w:name="Subtitle" w:uiPriority="11" w:qFormat="1"/>
-    <w:lsdException w:name="Salutation" w:semiHidden="1" w:unhideWhenUsed="1"/>
-    <w:lsdException w:name="Date" w:semiHidden="1" w:unhideWhenUsed="1"/>
-    <w:lsdException w:name="Body Text First Indent" w:semiHidden="1" w:unhideWhenUsed="1"/>
-    <w:lsdException w:name="Body Text First Indent 2" w:semiHidden="1" w:unhideWhenUsed="1"/>
-    <w:lsdException w:name="Note Heading" w:semiHidden="1" w:unhideWhenUsed="1"/>
-    <w:lsdException w:name="Body Text 2" w:semiHidden="1" w:unhideWhenUsed="1"/>
-    <w:lsdException w:name="Body Text 3" w:semiHidden="1" w:unhideWhenUsed="1"/>
-    <w:lsdException w:name="Body Text Indent 2" w:semiHidden="1" w:unhideWhenUsed="1"/>
-    <w:lsdException w:name="Body Text Indent 3" w:semiHidden="1" w:unhideWhenUsed="1"/>
-    <w:lsdException w:name="Block Text" w:semiHidden="1" w:unhideWhenUsed="1"/>
-    <w:lsdException w:name="Hyperlink" w:semiHidden="1" w:unhideWhenUsed="1"/>
-    <w:lsdException w:name="FollowedHyperlink" w:semiHidden="1" w:unhideWhenUsed="1"/>
-    <w:lsdException w:name="Strong" w:uiPriority="22" w:qFormat="1"/>
-    <w:lsdException w:name="Emphasis" w:uiPriority="20" w:qFormat="1"/>
-    <w:lsdException w:name="Document Map" w:semiHidden="1" w:unhideWhenUsed="1"/>
-    <w:lsdException w:name="Plain Text" w:semiHidden="1" w:unhideWhenUsed="1"/>
-    <w:lsdException w:name="E-mail Signature" w:semiHidden="1" w:unhideWhenUsed="1"/>
-    <w:lsdException w:name="HTML Top of Form" w:semiHidden="1" w:unhideWhenUsed="1"/>
-    <w:lsdException w:name="HTML Bottom of Form" w:semiHidden="1" w:unhideWhenUsed="1"/>
-    <w:lsdException w:name="Normal (Web)" w:semiHidden="1" w:unhideWhenUsed="1"/>
-    <w:lsdException w:name="HTML Acronym" w:semiHidden="1" w:unhideWhenUsed="1"/>
-    <w:lsdException w:name="HTML Address" w:semiHidden="1" w:unhideWhenUsed="1"/>
-    <w:lsdException w:name="HTML Cite" w:semiHidden="1" w:unhideWhenUsed="1"/>
-    <w:lsdException w:name="HTML Code" w:semiHidden="1" w:unhideWhenUsed="1"/>
-    <w:lsdException w:name="HTML Definition" w:semiHidden="1" w:unhideWhenUsed="1"/>
-    <w:lsdException w:name="HTML Keyboard" w:semiHidden="1" w:unhideWhenUsed="1"/>
-    <w:lsdException w:name="HTML Preformatted" w:semiHidden="1" w:unhideWhenUsed="1"/>
-    <w:lsdException w:name="HTML Sample" w:semiHidden="1" w:unhideWhenUsed="1"/>
-    <w:lsdException w:name="HTML Typewriter" w:semiHidden="1" w:unhideWhenUsed="1"/>
-    <w:lsdException w:name="HTML Variable" w:semiHidden="1" w:unhideWhenUsed="1"/>
-    <w:lsdException w:name="Normal Table" w:semiHidden="1" w:unhideWhenUsed="1"/>
-    <w:lsdException w:name="annotation subject" w:semiHidden="1" w:unhideWhenUsed="1"/>
-    <w:lsdException w:name="No List" w:semiHidden="1" w:unhideWhenUsed="1"/>
-    <w:lsdException w:name="Outline List 1" w:semiHidden="1" w:unhideWhenUsed="1"/>
-    <w:lsdException w:name="Outline List 2" w:semiHidden="1" w:unhideWhenUsed="1"/>
-    <w:lsdException w:name="Outline List 3" w:semiHidden="1" w:unhideWhenUsed="1"/>
-    <w:lsdException w:name="Table Simple 1" w:semiHidden="1" w:unhideWhenUsed="1"/>
-    <w:lsdException w:name="Table Simple 2" w:semiHidden="1" w:unhideWhenUsed="1"/>
-    <w:lsdException w:name="Table Simple 3" w:semiHidden="1" w:unhideWhenUsed="1"/>
-    <w:lsdException w:name="Table Classic 1" w:semiHidden="1" w:unhideWhenUsed="1"/>
-    <w:lsdException w:name="Table Classic 2" w:semiHidden="1" w:unhideWhenUsed="1"/>
-    <w:lsdException w:name="Table Classic 3" w:semiHidden="1" w:unhideWhenUsed="1"/>
-    <w:lsdException w:name="Table Classic 4" w:semiHidden="1" w:unhideWhenUsed="1"/>
-    <w:lsdException w:name="Table Colorful 1" w:semiHidden="1" w:unhideWhenUsed="1"/>
-    <w:lsdException w:name="Table Colorful 2" w:semiHidden="1" w:unhideWhenUsed="1"/>
-    <w:lsdException w:name="Table Colorful 3" w:semiHidden="1" w:unhideWhenUsed="1"/>
-    <w:lsdException w:name="Table Columns 1" w:semiHidden="1" w:unhideWhenUsed="1"/>
-    <w:lsdException w:name="Table Columns 2" w:semiHidden="1" w:unhideWhenUsed="1"/>
-    <w:lsdException w:name="Table Columns 3" w:semiHidden="1" w:unhideWhenUsed="1"/>
-    <w:lsdException w:name="Table Columns 4" w:semiHidden="1" w:unhideWhenUsed="1"/>
-    <w:lsdException w:name="Table Columns 5" w:semiHidden="1" w:unhideWhenUsed="1"/>
-    <w:lsdException w:name="Table Grid 1" w:semiHidden="1" w:unhideWhenUsed="1"/>
-    <w:lsdException w:name="Table Grid 2" w:semiHidden="1" w:unhideWhenUsed="1"/>
-    <w:lsdException w:name="Table Grid 3" w:semiHidden="1" w:unhideWhenUsed="1"/>
-    <w:lsdException w:name="Table Grid 4" w:semiHidden="1" w:unhideWhenUsed="1"/>
-    <w:lsdException w:name="Table Grid 5" w:semiHidden="1" w:unhideWhenUsed="1"/>
-    <w:lsdException w:name="Table Grid 6" w:semiHidden="1" w:unhideWhenUsed="1"/>
-    <w:lsdException w:name="Table Grid 7" w:semiHidden="1" w:unhideWhenUsed="1"/>
-    <w:lsdException w:name="Table Grid 8" w:semiHidden="1" w:unhideWhenUsed="1"/>
-    <w:lsdException w:name="Table List 1" w:semiHidden="1" w:unhideWhenUsed="1"/>
-    <w:lsdException w:name="Table List 2" w:semiHidden="1" w:unhideWhenUsed="1"/>
-    <w:lsdException w:name="Table List 3" w:semiHidden="1" w:unhideWhenUsed="1"/>
-    <w:lsdException w:name="Table List 4" w:semiHidden="1" w:unhideWhenUsed="1"/>
-    <w:lsdException w:name="Table List 5" w:semiHidden="1" w:unhideWhenUsed="1"/>
-    <w:lsdException w:name="Table List 6" w:semiHidden="1" w:unhideWhenUsed="1"/>
-    <w:lsdException w:name="Table List 7" w:semiHidden="1" w:unhideWhenUsed="1"/>
-    <w:lsdException w:name="Table List 8" w:semiHidden="1" w:unhideWhenUsed="1"/>
-    <w:lsdException w:name="Table 3D effects 1" w:semiHidden="1" w:unhideWhenUsed="1"/>
-    <w:lsdException w:name="Table 3D effects 2" w:semiHidden="1" w:unhideWhenUsed="1"/>
-    <w:lsdException w:name="Table 3D effects 3" w:semiHidden="1" w:unhideWhenUsed="1"/>
-    <w:lsdException w:name="Table Contemporary" w:semiHidden="1" w:unhideWhenUsed="1"/>
-    <w:lsdException w:name="Table Elegant" w:semiHidden="1" w:unhideWhenUsed="1"/>
-    <w:lsdException w:name="Table Professional" w:semiHidden="1" w:unhideWhenUsed="1"/>
-    <w:lsdException w:name="Table Subtle 1" w:semiHidden="1" w:unhideWhenUsed="1"/>
-    <w:lsdException w:name="Table Subtle 2" w:semiHidden="1" w:unhideWhenUsed="1"/>
-    <w:lsdException w:name="Table Web 1" w:semiHidden="1" w:unhideWhenUsed="1"/>
-    <w:lsdException w:name="Table Web 2" w:semiHidden="1" w:unhideWhenUsed="1"/>
-    <w:lsdException w:name="Table Web 3" w:semiHidden="1" w:unhideWhenUsed="1"/>
-    <w:lsdException w:name="Balloon Text" w:semiHidden="1" w:unhideWhenUsed="1"/>
-    <w:lsdException w:name="Table Grid" w:uiPriority="39"/>
-    <w:lsdException w:name="Table Theme" w:semiHidden="1" w:unhideWhenUsed="1"/>
-    <w:lsdException w:name="Placeholder Text" w:semiHidden="1"/>
-    <w:lsdException w:name="No Spacing" w:uiPriority="1" w:qFormat="1"/>
-    <w:lsdException w:name="Light Shading" w:uiPriority="60"/>
-    <w:lsdException w:name="Light List" w:uiPriority="61"/>
-    <w:lsdException w:name="Light Grid" w:uiPriority="62"/>
-    <w:lsdException w:name="Medium Shading 1" w:uiPriority="63"/>
-    <w:lsdException w:name="Medium Shading 2" w:uiPriority="64"/>
-    <w:lsdException w:name="Medium List 1" w:uiPriority="65"/>
-    <w:lsdException w:name="Medium List 2" w:uiPriority="66"/>
-    <w:lsdException w:name="Medium Grid 1" w:uiPriority="67"/>
-    <w:lsdException w:name="Medium Grid 2" w:uiPriority="68"/>
-    <w:lsdException w:name="Medium Grid 3" w:uiPriority="69"/>
-    <w:lsdException w:name="Dark List" w:uiPriority="70"/>
-    <w:lsdException w:name="Colorful Shading" w:uiPriority="71"/>
-    <w:lsdException w:name="Colorful List" w:uiPriority="72"/>
-    <w:lsdException w:name="Colorful Grid" w:uiPriority="73"/>
-    <w:lsdException w:name="Light Shading Accent 1" w:uiPriority="60"/>
-    <w:lsdException w:name="Light List Accent 1" w:uiPriority="61"/>
-    <w:lsdException w:name="Light Grid Accent 1" w:uiPriority="62"/>
-    <w:lsdException w:name="Medium Shading 1 Accent 1" w:uiPriority="63"/>
-    <w:lsdException w:name="Medium Shading 2 Accent 1" w:uiPriority="64"/>
-    <w:lsdException w:name="Medium List 1 Accent 1" w:uiPriority="65"/>
-    <w:lsdException w:name="Revision" w:semiHidden="1"/>
-    <w:lsdException w:name="List Paragraph" w:uiPriority="34" w:qFormat="1"/>
-    <w:lsdException w:name="Quote" w:uiPriority="29" w:qFormat="1"/>
-    <w:lsdException w:name="Intense Quote" w:uiPriority="30" w:qFormat="1"/>
-    <w:lsdException w:name="Medium List 2 Accent 1" w:uiPriority="66"/>
-    <w:lsdException w:name="Medium Grid 1 Accent 1" w:uiPriority="67"/>
-    <w:lsdException w:name="Medium Grid 2 Accent 1" w:uiPriority="68"/>
-    <w:lsdException w:name="Medium Grid 3 Accent 1" w:uiPriority="69"/>
-    <w:lsdException w:name="Dark List Accent 1" w:uiPriority="70"/>
-    <w:lsdException w:name="Colorful Shading Accent 1" w:uiPriority="71"/>
-    <w:lsdException w:name="Colorful List Accent 1" w:uiPriority="72"/>
-    <w:lsdException w:name="Colorful Grid Accent 1" w:uiPriority="73"/>
-    <w:lsdException w:name="Light Shading Accent 2" w:uiPriority="60"/>
-    <w:lsdException w:name="Light List Accent 2" w:uiPriority="61"/>
-    <w:lsdException w:name="Light Grid Accent 2" w:uiPriority="62"/>
-    <w:lsdException w:name="Medium Shading 1 Accent 2" w:uiPriority="63"/>
-    <w:lsdException w:name="Medium Shading 2 Accent 2" w:uiPriority="64"/>
-    <w:lsdException w:name="Medium List 1 Accent 2" w:uiPriority="65"/>
-    <w:lsdException w:name="Medium List 2 Accent 2" w:uiPriority="66"/>
-    <w:lsdException w:name="Medium Grid 1 Accent 2" w:uiPriority="67"/>
-    <w:lsdException w:name="Medium Grid 2 Accent 2" w:uiPriority="68"/>
-    <w:lsdException w:name="Medium Grid 3 Accent 2" w:uiPriority="69"/>
-    <w:lsdException w:name="Dark List Accent 2" w:uiPriority="70"/>
-    <w:lsdException w:name="Colorful Shading Accent 2" w:uiPriority="71"/>
-    <w:lsdException w:name="Colorful List Accent 2" w:uiPriority="72"/>
-    <w:lsdException w:name="Colorful Grid Accent 2" w:uiPriority="73"/>
-    <w:lsdException w:name="Light Shading Accent 3" w:uiPriority="60"/>
-    <w:lsdException w:name="Light List Accent 3" w:uiPriority="61"/>
-    <w:lsdException w:name="Light Grid Accent 3" w:uiPriority="62"/>
-    <w:lsdException w:name="Medium Shading 1 Accent 3" w:uiPriority="63"/>
-    <w:lsdException w:name="Medium Shading 2 Accent 3" w:uiPriority="64"/>
-    <w:lsdException w:name="Medium List 1 Accent 3" w:uiPriority="65"/>
-    <w:lsdException w:name="Medium List 2 Accent 3" w:uiPriority="66"/>
-    <w:lsdException w:name="Medium Grid 1 Accent 3" w:uiPriority="67"/>
-    <w:lsdException w:name="Medium Grid 2 Accent 3" w:uiPriority="68"/>
-    <w:lsdException w:name="Medium Grid 3 Accent 3" w:uiPriority="69"/>
-    <w:lsdException w:name="Dark List Accent 3" w:uiPriority="70"/>
-    <w:lsdException w:name="Colorful Shading Accent 3" w:uiPriority="71"/>
-    <w:lsdException w:name="Colorful List Accent 3" w:uiPriority="72"/>
-    <w:lsdException w:name="Colorful Grid Accent 3" w:uiPriority="73"/>
-    <w:lsdException w:name="Light Shading Accent 4" w:uiPriority="60"/>
-    <w:lsdException w:name="Light List Accent 4" w:uiPriority="61"/>
-    <w:lsdException w:name="Light Grid Accent 4" w:uiPriority="62"/>
-    <w:lsdException w:name="Medium Shading 1 Accent 4" w:uiPriority="63"/>
-    <w:lsdException w:name="Medium Shading 2 Accent 4" w:uiPriority="64"/>
-    <w:lsdException w:name="Medium List 1 Accent 4" w:uiPriority="65"/>
-    <w:lsdException w:name="Medium List 2 Accent 4" w:uiPriority="66"/>
-    <w:lsdException w:name="Medium Grid 1 Accent 4" w:uiPriority="67"/>
-    <w:lsdException w:name="Medium Grid 2 Accent 4" w:uiPriority="68"/>
-    <w:lsdException w:name="Medium Grid 3 Accent 4" w:uiPriority="69"/>
-    <w:lsdException w:name="Dark List Accent 4" w:uiPriority="70"/>
-    <w:lsdException w:name="Colorful Shading Accent 4" w:uiPriority="71"/>
-    <w:lsdException w:name="Colorful List Accent 4" w:uiPriority="72"/>
-    <w:lsdException w:name="Colorful Grid Accent 4" w:uiPriority="73"/>
-    <w:lsdException w:name="Light Shading Accent 5" w:uiPriority="60"/>
-    <w:lsdException w:name="Light List Accent 5" w:uiPriority="61"/>
-    <w:lsdException w:name="Light Grid Accent 5" w:uiPriority="62"/>
-    <w:lsdException w:name="Medium Shading 1 Accent 5" w:uiPriority="63"/>
-    <w:lsdException w:name="Medium Shading 2 Accent 5" w:uiPriority="64"/>
-    <w:lsdException w:name="Medium List 1 Accent 5" w:uiPriority="65"/>
-    <w:lsdException w:name="Medium List 2 Accent 5" w:uiPriority="66"/>
-    <w:lsdException w:name="Medium Grid 1 Accent 5" w:uiPriority="67"/>
-    <w:lsdException w:name="Medium Grid 2 Accent 5" w:uiPriority="68"/>
-    <w:lsdException w:name="Medium Grid 3 Accent 5" w:uiPriority="69"/>
-    <w:lsdException w:name="Dark List Accent 5" w:uiPriority="70"/>
-    <w:lsdException w:name="Colorful Shading Accent 5" w:uiPriority="71"/>
-    <w:lsdException w:name="Colorful List Accent 5" w:uiPriority="72"/>
-    <w:lsdException w:name="Colorful Grid Accent 5" w:uiPriority="73"/>
-    <w:lsdException w:name="Light Shading Accent 6" w:uiPriority="60"/>
-    <w:lsdException w:name="Light List Accent 6" w:uiPriority="61"/>
-    <w:lsdException w:name="Light Grid Accent 6" w:uiPriority="62"/>
-    <w:lsdException w:name="Medium Shading 1 Accent 6" w:uiPriority="63"/>
-    <w:lsdException w:name="Medium Shading 2 Accent 6" w:uiPriority="64"/>
-    <w:lsdException w:name="Medium List 1 Accent 6" w:uiPriority="65"/>
-    <w:lsdException w:name="Medium List 2 Accent 6" w:uiPriority="66"/>
-    <w:lsdException w:name="Medium Grid 1 Accent 6" w:uiPriority="67"/>
-    <w:lsdException w:name="Medium Grid 2 Accent 6" w:uiPriority="68"/>
-    <w:lsdException w:name="Medium Grid 3 Accent 6" w:uiPriority="69"/>
-    <w:lsdException w:name="Dark List Accent 6" w:uiPriority="70"/>
-    <w:lsdException w:name="Colorful Shading Accent 6" w:uiPriority="71"/>
-    <w:lsdException w:name="Colorful List Accent 6" w:uiPriority="72"/>
-    <w:lsdException w:name="Colorful Grid Accent 6" w:uiPriority="73"/>
-    <w:lsdException w:name="Subtle Emphasis" w:uiPriority="19" w:qFormat="1"/>
-    <w:lsdException w:name="Intense Emphasis" w:uiPriority="21" w:qFormat="1"/>
-    <w:lsdException w:name="Subtle Reference" w:uiPriority="31" w:qFormat="1"/>
-    <w:lsdException w:name="Intense Reference" w:uiPriority="32" w:qFormat="1"/>
-    <w:lsdException w:name="Book Title" w:uiPriority="33" w:qFormat="1"/>
-    <w:lsdException w:name="Bibliography" w:semiHidden="1" w:uiPriority="37" w:unhideWhenUsed="1"/>
-    <w:lsdException w:name="TOC Heading" w:semiHidden="1" w:uiPriority="39" w:unhideWhenUsed="1" w:qFormat="1"/>
-    <w:lsdException w:name="Plain Table 1" w:uiPriority="41"/>
-    <w:lsdException w:name="Plain Table 2" w:uiPriority="42"/>
-    <w:lsdException w:name="Plain Table 3" w:uiPriority="43"/>
-    <w:lsdException w:name="Plain Table 4" w:uiPriority="44"/>
-    <w:lsdException w:name="Plain Table 5" w:uiPriority="45"/>
-    <w:lsdException w:name="Grid Table Light" w:uiPriority="40"/>
-    <w:lsdException w:name="Grid Table 1 Light" w:uiPriority="46"/>
-    <w:lsdException w:name="Grid Table 2" w:uiPriority="47"/>
-    <w:lsdException w:name="Grid Table 3" w:uiPriority="48"/>
-    <w:lsdException w:name="Grid Table 4" w:uiPriority="49"/>
-    <w:lsdException w:name="Grid Table 5 Dark" w:uiPriority="50"/>
-    <w:lsdException w:name="Grid Table 6 Colorful" w:uiPriority="51"/>
-    <w:lsdException w:name="Grid Table 7 Colorful" w:uiPriority="52"/>
-    <w:lsdException w:name="Grid Table 1 Light Accent 1" w:uiPriority="46"/>
-    <w:lsdException w:name="Grid Table 2 Accent 1" w:uiPriority="47"/>
-    <w:lsdException w:name="Grid Table 3 Accent 1" w:uiPriority="48"/>
-    <w:lsdException w:name="Grid Table 4 Accent 1" w:uiPriority="49"/>
-    <w:lsdException w:name="Grid Table 5 Dark Accent 1" w:uiPriority="50"/>
-    <w:lsdException w:name="Grid Table 6 Colorful Accent 1" w:uiPriority="51"/>
-    <w:lsdException w:name="Grid Table 7 Colorful Accent 1" w:uiPriority="52"/>
-    <w:lsdException w:name="Grid Table 1 Light Accent 2" w:uiPriority="46"/>
-    <w:lsdException w:name="Grid Table 2 Accent 2" w:uiPriority="47"/>
-    <w:lsdException w:name="Grid Table 3 Accent 2" w:uiPriority="48"/>
-    <w:lsdException w:name="Grid Table 4 Accent 2" w:uiPriority="49"/>
-    <w:lsdException w:name="Grid Table 5 Dark Accent 2" w:uiPriority="50"/>
-    <w:lsdException w:name="Grid Table 6 Colorful Accent 2" w:uiPriority="51"/>
-    <w:lsdException w:name="Grid Table 7 Colorful Accent 2" w:uiPriority="52"/>
-    <w:lsdException w:name="Grid Table 1 Light Accent 3" w:uiPriority="46"/>
-    <w:lsdException w:name="Grid Table 2 Accent 3" w:uiPriority="47"/>
-    <w:lsdException w:name="Grid Table 3 Accent 3" w:uiPriority="48"/>
-    <w:lsdException w:name="Grid Table 4 Accent 3" w:uiPriority="49"/>
-    <w:lsdException w:name="Grid Table 5 Dark Accent 3" w:uiPriority="50"/>
-    <w:lsdException w:name="Grid Table 6 Colorful Accent 3" w:uiPriority="51"/>
-    <w:lsdException w:name="Grid Table 7 Colorful Accent 3" w:uiPriority="52"/>
-    <w:lsdException w:name="Grid Table 1 Light Accent 4" w:uiPriority="46"/>
-    <w:lsdException w:name="Grid Table 2 Accent 4" w:uiPriority="47"/>
-    <w:lsdException w:name="Grid Table 3 Accent 4" w:uiPriority="48"/>
-    <w:lsdException w:name="Grid Table 4 Accent 4" w:uiPriority="49"/>
-    <w:lsdException w:name="Grid Table 5 Dark Accent 4" w:uiPriority="50"/>
-    <w:lsdException w:name="Grid Table 6 Colorful Accent 4" w:uiPriority="51"/>
-    <w:lsdException w:name="Grid Table 7 Colorful Accent 4" w:uiPriority="52"/>
-    <w:lsdException w:name="Grid Table 1 Light Accent 5" w:uiPriority="46"/>
-    <w:lsdException w:name="Grid Table 2 Accent 5" w:uiPriority="47"/>
-    <w:lsdException w:name="Grid Table 3 Accent 5" w:uiPriority="48"/>
-    <w:lsdException w:name="Grid Table 4 Accent 5" w:uiPriority="49"/>
-    <w:lsdException w:name="Grid Table 5 Dark Accent 5" w:uiPriority="50"/>
-    <w:lsdException w:name="Grid Table 6 Colorful Accent 5" w:uiPriority="51"/>
-    <w:lsdException w:name="Grid Table 7 Colorful Accent 5" w:uiPriority="52"/>
-    <w:lsdException w:name="Grid Table 1 Light Accent 6" w:uiPriority="46"/>
-    <w:lsdException w:name="Grid Table 2 Accent 6" w:uiPriority="47"/>
-    <w:lsdException w:name="Grid Table 3 Accent 6" w:uiPriority="48"/>
-    <w:lsdException w:name="Grid Table 4 Accent 6" w:uiPriority="49"/>
-    <w:lsdException w:name="Grid Table 5 Dark Accent 6" w:uiPriority="50"/>
-    <w:lsdException w:name="Grid Table 6 Colorful Accent 6" w:uiPriority="51"/>
-    <w:lsdException w:name="Grid Table 7 Colorful Accent 6" w:uiPriority="52"/>
-    <w:lsdException w:name="List Table 1 Light" w:uiPriority="46"/>
-    <w:lsdException w:name="List Table 2" w:uiPriority="47"/>
-    <w:lsdException w:name="List Table 3" w:uiPriority="48"/>
-    <w:lsdException w:name="List Table 4" w:uiPriority="49"/>
-    <w:lsdException w:name="List Table 5 Dark" w:uiPriority="50"/>
-    <w:lsdException w:name="List Table 6 Colorful" w:uiPriority="51"/>
-    <w:lsdException w:name="List Table 7 Colorful" w:uiPriority="52"/>
-    <w:lsdException w:name="List Table 1 Light Accent 1" w:uiPriority="46"/>
-    <w:lsdException w:name="List Table 2 Accent 1" w:uiPriority="47"/>
-    <w:lsdException w:name="List Table 3 Accent 1" w:uiPriority="48"/>
-    <w:lsdException w:name="List Table 4 Accent 1" w:uiPriority="49"/>
-    <w:lsdException w:name="List Table 5 Dark Accent 1" w:uiPriority="50"/>
-    <w:lsdException w:name="List Table 6 Colorful Accent 1" w:uiPriority="51"/>
-    <w:lsdException w:name="List Table 7 Colorful Accent 1" w:uiPriority="52"/>
-    <w:lsdException w:name="List Table 1 Light Accent 2" w:uiPriority="46"/>
-    <w:lsdException w:name="List Table 2 Accent 2" w:uiPriority="47"/>
-    <w:lsdException w:name="List Table 3 Accent 2" w:uiPriority="48"/>
-    <w:lsdException w:name="List Table 4 Accent 2" w:uiPriority="49"/>
-    <w:lsdException w:name="List Table 5 Dark Accent 2" w:uiPriority="50"/>
-    <w:lsdException w:name="List Table 6 Colorful Accent 2" w:uiPriority="51"/>
-    <w:lsdException w:name="List Table 7 Colorful Accent 2" w:uiPriority="52"/>
-    <w:lsdException w:name="List Table 1 Light Accent 3" w:uiPriority="46"/>
-    <w:lsdException w:name="List Table 2 Accent 3" w:uiPriority="47"/>
-    <w:lsdException w:name="List Table 3 Accent 3" w:uiPriority="48"/>
-    <w:lsdException w:name="List Table 4 Accent 3" w:uiPriority="49"/>
-    <w:lsdException w:name="List Table 5 Dark Accent 3" w:uiPriority="50"/>
-    <w:lsdException w:name="List Table 6 Colorful Accent 3" w:uiPriority="51"/>
-    <w:lsdException w:name="List Table 7 Colorful Accent 3" w:uiPriority="52"/>
-    <w:lsdException w:name="List Table 1 Light Accent 4" w:uiPriority="46"/>
-    <w:lsdException w:name="List Table 2 Accent 4" w:uiPriority="47"/>
-    <w:lsdException w:name="List Table 3 Accent 4" w:uiPriority="48"/>
-    <w:lsdException w:name="List Table 4 Accent 4" w:uiPriority="49"/>
-    <w:lsdException w:name="List Table 5 Dark Accent 4" w:uiPriority="50"/>
-    <w:lsdException w:name="List Table 6 Colorful Accent 4" w:uiPriority="51"/>
-    <w:lsdException w:name="List Table 7 Colorful Accent 4" w:uiPriority="52"/>
-    <w:lsdException w:name="List Table 1 Light Accent 5" w:uiPriority="46"/>
-    <w:lsdException w:name="List Table 2 Accent 5" w:uiPriority="47"/>
-    <w:lsdException w:name="List Table 3 Accent 5" w:uiPriority="48"/>
-    <w:lsdException w:name="List Table 4 Accent 5" w:uiPriority="49"/>
-    <w:lsdException w:name="List Table 5 Dark Accent 5" w:uiPriority="50"/>
-    <w:lsdException w:name="List Table 6 Colorful Accent 5" w:uiPriority="51"/>
-    <w:lsdException w:name="List Table 7 Colorful Accent 5" w:uiPriority="52"/>
-    <w:lsdException w:name="List Table 1 Light Accent 6" w:uiPriority="46"/>
-    <w:lsdException w:name="List Table 2 Accent 6" w:uiPriority="47"/>
-    <w:lsdException w:name="List Table 3 Accent 6" w:uiPriority="48"/>
-    <w:lsdException w:name="List Table 4 Accent 6" w:uiPriority="49"/>
-    <w:lsdException w:name="List Table 5 Dark Accent 6" w:uiPriority="50"/>
-    <w:lsdException w:name="List Table 6 Colorful Accent 6" w:uiPriority="51"/>
-    <w:lsdException w:name="List Table 7 Colorful Accent 6" w:uiPriority="52"/>
-    <w:lsdException w:name="Mention" w:semiHidden="1" w:unhideWhenUsed="1"/>
-    <w:lsdException w:name="Smart Hyperlink" w:semiHidden="1" w:unhideWhenUsed="1"/>
-    <w:lsdException w:name="Hashtag" w:semiHidden="1" w:unhideWhenUsed="1"/>
+  <w:latentStyles w:defLockedState="0" w:defUIPriority="99" w:defSemiHidden="1" w:defUnhideWhenUsed="1" w:defQFormat="0" w:count="267">
+    <w:lsdException w:name="Normal" w:semiHidden="0" w:uiPriority="0" w:unhideWhenUsed="0" w:qFormat="1"/>
+    <w:lsdException w:name="heading 1" w:semiHidden="0" w:uiPriority="9" w:unhideWhenUsed="0" w:qFormat="1"/>
+    <w:lsdException w:name="heading 2" w:uiPriority="9" w:qFormat="1"/>
+    <w:lsdException w:name="heading 3" w:uiPriority="9" w:qFormat="1"/>
+    <w:lsdException w:name="heading 4" w:uiPriority="9" w:qFormat="1"/>
+    <w:lsdException w:name="heading 5" w:uiPriority="9" w:qFormat="1"/>
+    <w:lsdException w:name="heading 6" w:uiPriority="9" w:qFormat="1"/>
+    <w:lsdException w:name="heading 7" w:uiPriority="9" w:qFormat="1"/>
+    <w:lsdException w:name="heading 8" w:uiPriority="9" w:qFormat="1"/>
+    <w:lsdException w:name="heading 9" w:uiPriority="9" w:qFormat="1"/>
+    <w:lsdException w:name="toc 1" w:uiPriority="39"/>
+    <w:lsdException w:name="toc 2" w:uiPriority="39"/>
+    <w:lsdException w:name="toc 3" w:uiPriority="39"/>
+    <w:lsdException w:name="toc 4" w:uiPriority="39"/>
+    <w:lsdException w:name="toc 5" w:uiPriority="39"/>
+    <w:lsdException w:name="toc 6" w:uiPriority="39"/>
+    <w:lsdException w:name="toc 7" w:uiPriority="39"/>
+    <w:lsdException w:name="toc 8" w:uiPriority="39"/>
+    <w:lsdException w:name="toc 9" w:uiPriority="39"/>
+    <w:lsdException w:name="caption" w:uiPriority="35" w:qFormat="1"/>
+    <w:lsdException w:name="Title" w:semiHidden="0" w:uiPriority="10" w:unhideWhenUsed="0" w:qFormat="1"/>
+    <w:lsdException w:name="Default Paragraph Font" w:uiPriority="1"/>
+    <w:lsdException w:name="Subtitle" w:semiHidden="0" w:uiPriority="11" w:unhideWhenUsed="0" w:qFormat="1"/>
+    <w:lsdException w:name="Strong" w:semiHidden="0" w:uiPriority="22" w:unhideWhenUsed="0" w:qFormat="1"/>
+    <w:lsdException w:name="Emphasis" w:semiHidden="0" w:uiPriority="20" w:unhideWhenUsed="0" w:qFormat="1"/>
+    <w:lsdException w:name="Table Grid" w:semiHidden="0" w:uiPriority="39" w:unhideWhenUsed="0"/>
+    <w:lsdException w:name="Placeholder Text" w:unhideWhenUsed="0"/>
+    <w:lsdException w:name="No Spacing" w:semiHidden="0" w:uiPriority="1" w:unhideWhenUsed="0" w:qFormat="1"/>
+    <w:lsdException w:name="Light Shading" w:semiHidden="0" w:uiPriority="60" w:unhideWhenUsed="0"/>
+    <w:lsdException w:name="Light List" w:semiHidden="0" w:uiPriority="61" w:unhideWhenUsed="0"/>
+    <w:lsdException w:name="Light Grid" w:semiHidden="0" w:uiPriority="62" w:unhideWhenUsed="0"/>
+    <w:lsdException w:name="Medium Shading 1" w:semiHidden="0" w:uiPriority="63" w:unhideWhenUsed="0"/>
+    <w:lsdException w:name="Medium Shading 2" w:semiHidden="0" w:uiPriority="64" w:unhideWhenUsed="0"/>
+    <w:lsdException w:name="Medium List 1" w:semiHidden="0" w:uiPriority="65" w:unhideWhenUsed="0"/>
+    <w:lsdException w:name="Medium List 2" w:semiHidden="0" w:uiPriority="66" w:unhideWhenUsed="0"/>
+    <w:lsdException w:name="Medium Grid 1" w:semiHidden="0" w:uiPriority="67" w:unhideWhenUsed="0"/>
+    <w:lsdException w:name="Medium Grid 2" w:semiHidden="0" w:uiPriority="68" w:unhideWhenUsed="0"/>
+    <w:lsdException w:name="Medium Grid 3" w:semiHidden="0" w:uiPriority="69" w:unhideWhenUsed="0"/>
+    <w:lsdException w:name="Dark List" w:semiHidden="0" w:uiPriority="70" w:unhideWhenUsed="0"/>
+    <w:lsdException w:name="Colorful Shading" w:semiHidden="0" w:uiPriority="71" w:unhideWhenUsed="0"/>
+    <w:lsdException w:name="Colorful List" w:semiHidden="0" w:uiPriority="72" w:unhideWhenUsed="0"/>
+    <w:lsdException w:name="Colorful Grid" w:semiHidden="0" w:uiPriority="73" w:unhideWhenUsed="0"/>
+    <w:lsdException w:name="Light Shading Accent 1" w:semiHidden="0" w:uiPriority="60" w:unhideWhenUsed="0"/>
+    <w:lsdException w:name="Light List Accent 1" w:semiHidden="0" w:uiPriority="61" w:unhideWhenUsed="0"/>
+    <w:lsdException w:name="Light Grid Accent 1" w:semiHidden="0" w:uiPriority="62" w:unhideWhenUsed="0"/>
+    <w:lsdException w:name="Medium Shading 1 Accent 1" w:semiHidden="0" w:uiPriority="63" w:unhideWhenUsed="0"/>
+    <w:lsdException w:name="Medium Shading 2 Accent 1" w:semiHidden="0" w:uiPriority="64" w:unhideWhenUsed="0"/>
+    <w:lsdException w:name="Medium List 1 Accent 1" w:semiHidden="0" w:uiPriority="65" w:unhideWhenUsed="0"/>
+    <w:lsdException w:name="Revision" w:unhideWhenUsed="0"/>
+    <w:lsdException w:name="List Paragraph" w:semiHidden="0" w:uiPriority="34" w:unhideWhenUsed="0" w:qFormat="1"/>
+    <w:lsdException w:name="Quote" w:semiHidden="0" w:uiPriority="29" w:unhideWhenUsed="0" w:qFormat="1"/>
+    <w:lsdException w:name="Intense Quote" w:semiHidden="0" w:uiPriority="30" w:unhideWhenUsed="0" w:qFormat="1"/>
+    <w:lsdException w:name="Medium List 2 Accent 1" w:semiHidden="0" w:uiPriority="66" w:unhideWhenUsed="0"/>
+    <w:lsdException w:name="Medium Grid 1 Accent 1" w:semiHidden="0" w:uiPriority="67" w:unhideWhenUsed="0"/>
+    <w:lsdException w:name="Medium Grid 2 Accent 1" w:semiHidden="0" w:uiPriority="68" w:unhideWhenUsed="0"/>
+    <w:lsdException w:name="Medium Grid 3 Accent 1" w:semiHidden="0" w:uiPriority="69" w:unhideWhenUsed="0"/>
+    <w:lsdException w:name="Dark List Accent 1" w:semiHidden="0" w:uiPriority="70" w:unhideWhenUsed="0"/>
+    <w:lsdException w:name="Colorful Shading Accent 1" w:semiHidden="0" w:uiPriority="71" w:unhideWhenUsed="0"/>
+    <w:lsdException w:name="Colorful List Accent 1" w:semiHidden="0" w:uiPriority="72" w:unhideWhenUsed="0"/>
+    <w:lsdException w:name="Colorful Grid Accent 1" w:semiHidden="0" w:uiPriority="73" w:unhideWhenUsed="0"/>
+    <w:lsdException w:name="Light Shading Accent 2" w:semiHidden="0" w:uiPriority="60" w:unhideWhenUsed="0"/>
+    <w:lsdException w:name="Light List Accent 2" w:semiHidden="0" w:uiPriority="61" w:unhideWhenUsed="0"/>
+    <w:lsdException w:name="Light Grid Accent 2" w:semiHidden="0" w:uiPriority="62" w:unhideWhenUsed="0"/>
+    <w:lsdException w:name="Medium Shading 1 Accent 2" w:semiHidden="0" w:uiPriority="63" w:unhideWhenUsed="0"/>
+    <w:lsdException w:name="Medium Shading 2 Accent 2" w:semiHidden="0" w:uiPriority="64" w:unhideWhenUsed="0"/>
+    <w:lsdException w:name="Medium List 1 Accent 2" w:semiHidden="0" w:uiPriority="65" w:unhideWhenUsed="0"/>
+    <w:lsdException w:name="Medium List 2 Accent 2" w:semiHidden="0" w:uiPriority="66" w:unhideWhenUsed="0"/>
+    <w:lsdException w:name="Medium Grid 1 Accent 2" w:semiHidden="0" w:uiPriority="67" w:unhideWhenUsed="0"/>
+    <w:lsdException w:name="Medium Grid 2 Accent 2" w:semiHidden="0" w:uiPriority="68" w:unhideWhenUsed="0"/>
+    <w:lsdException w:name="Medium Grid 3 Accent 2" w:semiHidden="0" w:uiPriority="69" w:unhideWhenUsed="0"/>
+    <w:lsdException w:name="Dark List Accent 2" w:semiHidden="0" w:uiPriority="70" w:unhideWhenUsed="0"/>
+    <w:lsdException w:name="Colorful Shading Accent 2" w:semiHidden="0" w:uiPriority="71" w:unhideWhenUsed="0"/>
+    <w:lsdException w:name="Colorful List Accent 2" w:semiHidden="0" w:uiPriority="72" w:unhideWhenUsed="0"/>
+    <w:lsdException w:name="Colorful Grid Accent 2" w:semiHidden="0" w:uiPriority="73" w:unhideWhenUsed="0"/>
+    <w:lsdException w:name="Light Shading Accent 3" w:semiHidden="0" w:uiPriority="60" w:unhideWhenUsed="0"/>
+    <w:lsdException w:name="Light List Accent 3" w:semiHidden="0" w:uiPriority="61" w:unhideWhenUsed="0"/>
+    <w:lsdException w:name="Light Grid Accent 3" w:semiHidden="0" w:uiPriority="62" w:unhideWhenUsed="0"/>
+    <w:lsdException w:name="Medium Shading 1 Accent 3" w:semiHidden="0" w:uiPriority="63" w:unhideWhenUsed="0"/>
+    <w:lsdException w:name="Medium Shading 2 Accent 3" w:semiHidden="0" w:uiPriority="64" w:unhideWhenUsed="0"/>
+    <w:lsdException w:name="Medium List 1 Accent 3" w:semiHidden="0" w:uiPriority="65" w:unhideWhenUsed="0"/>
+    <w:lsdException w:name="Medium List 2 Accent 3" w:semiHidden="0" w:uiPriority="66" w:unhideWhenUsed="0"/>
+    <w:lsdException w:name="Medium Grid 1 Accent 3" w:semiHidden="0" w:uiPriority="67" w:unhideWhenUsed="0"/>
+    <w:lsdException w:name="Medium Grid 2 Accent 3" w:semiHidden="0" w:uiPriority="68" w:unhideWhenUsed="0"/>
+    <w:lsdException w:name="Medium Grid 3 Accent 3" w:semiHidden="0" w:uiPriority="69" w:unhideWhenUsed="0"/>
+    <w:lsdException w:name="Dark List Accent 3" w:semiHidden="0" w:uiPriority="70" w:unhideWhenUsed="0"/>
+    <w:lsdException w:name="Colorful Shading Accent 3" w:semiHidden="0" w:uiPriority="71" w:unhideWhenUsed="0"/>
+    <w:lsdException w:name="Colorful List Accent 3" w:semiHidden="0" w:uiPriority="72" w:unhideWhenUsed="0"/>
+    <w:lsdException w:name="Colorful Grid Accent 3" w:semiHidden="0" w:uiPriority="73" w:unhideWhenUsed="0"/>
+    <w:lsdException w:name="Light Shading Accent 4" w:semiHidden="0" w:uiPriority="60" w:unhideWhenUsed="0"/>
+    <w:lsdException w:name="Light List Accent 4" w:semiHidden="0" w:uiPriority="61" w:unhideWhenUsed="0"/>
+    <w:lsdException w:name="Light Grid Accent 4" w:semiHidden="0" w:uiPriority="62" w:unhideWhenUsed="0"/>
+    <w:lsdException w:name="Medium Shading 1 Accent 4" w:semiHidden="0" w:uiPriority="63" w:unhideWhenUsed="0"/>
+    <w:lsdException w:name="Medium Shading 2 Accent 4" w:semiHidden="0" w:uiPriority="64" w:unhideWhenUsed="0"/>
+    <w:lsdException w:name="Medium List 1 Accent 4" w:semiHidden="0" w:uiPriority="65" w:unhideWhenUsed="0"/>
+    <w:lsdException w:name="Medium List 2 Accent 4" w:semiHidden="0" w:uiPriority="66" w:unhideWhenUsed="0"/>
+    <w:lsdException w:name="Medium Grid 1 Accent 4" w:semiHidden="0" w:uiPriority="67" w:unhideWhenUsed="0"/>
+    <w:lsdException w:name="Medium Grid 2 Accent 4" w:semiHidden="0" w:uiPriority="68" w:unhideWhenUsed="0"/>
+    <w:lsdException w:name="Medium Grid 3 Accent 4" w:semiHidden="0" w:uiPriority="69" w:unhideWhenUsed="0"/>
+    <w:lsdException w:name="Dark List Accent 4" w:semiHidden="0" w:uiPriority="70" w:unhideWhenUsed="0"/>
+    <w:lsdException w:name="Colorful Shading Accent 4" w:semiHidden="0" w:uiPriority="71" w:unhideWhenUsed="0"/>
+    <w:lsdException w:name="Colorful List Accent 4" w:semiHidden="0" w:uiPriority="72" w:unhideWhenUsed="0"/>
+    <w:lsdException w:name="Colorful Grid Accent 4" w:semiHidden="0" w:uiPriority="73" w:unhideWhenUsed="0"/>
+    <w:lsdException w:name="Light Shading Accent 5" w:semiHidden="0" w:uiPriority="60" w:unhideWhenUsed="0"/>
+    <w:lsdException w:name="Light List Accent 5" w:semiHidden="0" w:uiPriority="61" w:unhideWhenUsed="0"/>
+    <w:lsdException w:name="Light Grid Accent 5" w:semiHidden="0" w:uiPriority="62" w:unhideWhenUsed="0"/>
+    <w:lsdException w:name="Medium Shading 1 Accent 5" w:semiHidden="0" w:uiPriority="63" w:unhideWhenUsed="0"/>
+    <w:lsdException w:name="Medium Shading 2 Accent 5" w:semiHidden="0" w:uiPriority="64" w:unhideWhenUsed="0"/>
+    <w:lsdException w:name="Medium List 1 Accent 5" w:semiHidden="0" w:uiPriority="65" w:unhideWhenUsed="0"/>
+    <w:lsdException w:name="Medium List 2 Accent 5" w:semiHidden="0" w:uiPriority="66" w:unhideWhenUsed="0"/>
+    <w:lsdException w:name="Medium Grid 1 Accent 5" w:semiHidden="0" w:uiPriority="67" w:unhideWhenUsed="0"/>
+    <w:lsdException w:name="Medium Grid 2 Accent 5" w:semiHidden="0" w:uiPriority="68" w:unhideWhenUsed="0"/>
+    <w:lsdException w:name="Medium Grid 3 Accent 5" w:semiHidden="0" w:uiPriority="69" w:unhideWhenUsed="0"/>
+    <w:lsdException w:name="Dark List Accent 5" w:semiHidden="0" w:uiPriority="70" w:unhideWhenUsed="0"/>
+    <w:lsdException w:name="Colorful Shading Accent 5" w:semiHidden="0" w:uiPriority="71" w:unhideWhenUsed="0"/>
+    <w:lsdException w:name="Colorful List Accent 5" w:semiHidden="0" w:uiPriority="72" w:unhideWhenUsed="0"/>
+    <w:lsdException w:name="Colorful Grid Accent 5" w:semiHidden="0" w:uiPriority="73" w:unhideWhenUsed="0"/>
+    <w:lsdException w:name="Light Shading Accent 6" w:semiHidden="0" w:uiPriority="60" w:unhideWhenUsed="0"/>
+    <w:lsdException w:name="Light List Accent 6" w:semiHidden="0" w:uiPriority="61" w:unhideWhenUsed="0"/>
+    <w:lsdException w:name="Light Grid Accent 6" w:semiHidden="0" w:uiPriority="62" w:unhideWhenUsed="0"/>
+    <w:lsdException w:name="Medium Shading 1 Accent 6" w:semiHidden="0" w:uiPriority="63" w:unhideWhenUsed="0"/>
+    <w:lsdException w:name="Medium Shading 2 Accent 6" w:semiHidden="0" w:uiPriority="64" w:unhideWhenUsed="0"/>
+    <w:lsdException w:name="Medium List 1 Accent 6" w:semiHidden="0" w:uiPriority="65" w:unhideWhenUsed="0"/>
+    <w:lsdException w:name="Medium List 2 Accent 6" w:semiHidden="0" w:uiPriority="66" w:unhideWhenUsed="0"/>
+    <w:lsdException w:name="Medium Grid 1 Accent 6" w:semiHidden="0" w:uiPriority="67" w:unhideWhenUsed="0"/>
+    <w:lsdException w:name="Medium Grid 2 Accent 6" w:semiHidden="0" w:uiPriority="68" w:unhideWhenUsed="0"/>
+    <w:lsdException w:name="Medium Grid 3 Accent 6" w:semiHidden="0" w:uiPriority="69" w:unhideWhenUsed="0"/>
+    <w:lsdException w:name="Dark List Accent 6" w:semiHidden="0" w:uiPriority="70" w:unhideWhenUsed="0"/>
+    <w:lsdException w:name="Colorful Shading Accent 6" w:semiHidden="0" w:uiPriority="71" w:unhideWhenUsed="0"/>
+    <w:lsdException w:name="Colorful List Accent 6" w:semiHidden="0" w:uiPriority="72" w:unhideWhenUsed="0"/>
+    <w:lsdException w:name="Colorful Grid Accent 6" w:semiHidden="0" w:uiPriority="73" w:unhideWhenUsed="0"/>
+    <w:lsdException w:name="Subtle Emphasis" w:semiHidden="0" w:uiPriority="19" w:unhideWhenUsed="0" w:qFormat="1"/>
+    <w:lsdException w:name="Intense Emphasis" w:semiHidden="0" w:uiPriority="21" w:unhideWhenUsed="0" w:qFormat="1"/>
+    <w:lsdException w:name="Subtle Reference" w:semiHidden="0" w:uiPriority="31" w:unhideWhenUsed="0" w:qFormat="1"/>
+    <w:lsdException w:name="Intense Reference" w:semiHidden="0" w:uiPriority="32" w:unhideWhenUsed="0" w:qFormat="1"/>
+    <w:lsdException w:name="Book Title" w:semiHidden="0" w:uiPriority="33" w:unhideWhenUsed="0" w:qFormat="1"/>
+    <w:lsdException w:name="Bibliography" w:uiPriority="37"/>
+    <w:lsdException w:name="TOC Heading" w:uiPriority="39" w:qFormat="1"/>
+  </w:latentStyles>
+  <w:style w:type="paragraph" w:default="1" w:styleId="Normal">
+    <w:name w:val="Normal"/>
+    <w:qFormat/>
+  </w:style>
+  <w:style w:type="character" w:default="1" w:styleId="DefaultParagraphFont">
+    <w:name w:val="Default Paragraph Font"/>
+    <w:uiPriority w:val="1"/>
+    <w:semiHidden/>
+    <w:unhideWhenUsed/>
+  </w:style>
+  <w:style w:type="table" w:default="1" w:styleId="TableNormal">
+    <w:name w:val="Normal Table"/>
+    <w:uiPriority w:val="99"/>
+    <w:semiHidden/>
+    <w:unhideWhenUsed/>
+    <w:tblPr>
+      <w:tblInd w:w="0" w:type="dxa"/>
+      <w:tblCellMar>
+        <w:top w:w="0" w:type="dxa"/>
+        <w:left w:w="108" w:type="dxa"/>
+        <w:bottom w:w="0" w:type="dxa"/>
+        <w:right w:w="108" w:type="dxa"/>
+      </w:tblCellMar>
+    </w:tblPr>
+  </w:style>
+  <w:style w:type="numbering" w:default="1" w:styleId="NoList">
+    <w:name w:val="No List"/>
+    <w:uiPriority w:val="99"/>
+    <w:semiHidden/>
+    <w:unhideWhenUsed/>
+  </w:style>
+  <w:style w:type="paragraph" w:styleId="ListParagraph">
+    <w:name w:val="List Paragraph"/>
+    <w:basedOn w:val="Normal"/>
+    <w:uiPriority w:val="34"/>
+    <w:qFormat/>
+    <w:rsid w:val="00B548A3"/>
+    <w:pPr>
+      <w:ind w:left="720"/>
+      <w:contextualSpacing/>
+    </w:pPr>
+  </w:style>
+</w:styles>
+</file>
+
+<file path=word/stylesWithEffects.xml><?xml version="1.0" encoding="utf-8"?>
+<w:styles xmlns:wpc="http://schemas.microsoft.com/office/word/2010/wordprocessingCanvas" xmlns:mc="http://schemas.openxmlformats.org/markup-compatibility/2006" xmlns:o="urn:schemas-microsoft-com:office:office" xmlns:r="http://schemas.openxmlformats.org/officeDocument/2006/relationships" xmlns:m="http://schemas.openxmlformats.org/officeDocument/2006/math" xmlns:v="urn:schemas-microsoft-com:vml" xmlns:wp14="http://schemas.microsoft.com/office/word/2010/wordprocessingDrawing" xmlns:wp="http://schemas.openxmlformats.org/drawingml/2006/wordprocessingDrawing" xmlns:w10="urn:schemas-microsoft-com:office:word" xmlns:w="http://schemas.openxmlformats.org/wordprocessingml/2006/main" xmlns:w14="http://schemas.microsoft.com/office/word/2010/wordml" xmlns:wpg="http://schemas.microsoft.com/office/word/2010/wordprocessingGroup" xmlns:wpi="http://schemas.microsoft.com/office/word/2010/wordprocessingInk" xmlns:wne="http://schemas.microsoft.com/office/word/2006/wordml" xmlns:wps="http://schemas.microsoft.com/office/word/2010/wordprocessingShape" mc:Ignorable="w14 wp14">
+  <w:docDefaults>
+    <w:rPrDefault>
+      <w:rPr>
+        <w:rFonts w:asciiTheme="minorHAnsi" w:eastAsiaTheme="minorHAnsi" w:hAnsiTheme="minorHAnsi" w:cstheme="minorBidi"/>
+        <w:sz w:val="22"/>
+        <w:szCs w:val="22"/>
+        <w:lang w:val="en-GB" w:eastAsia="en-US" w:bidi="ar-SA"/>
+      </w:rPr>
+    </w:rPrDefault>
+    <w:pPrDefault>
+      <w:pPr>
+        <w:spacing w:after="160" w:line="259" w:lineRule="auto"/>
+      </w:pPr>
+    </w:pPrDefault>
+  </w:docDefaults>
+  <w:latentStyles w:defLockedState="0" w:defUIPriority="99" w:defSemiHidden="1" w:defUnhideWhenUsed="1" w:defQFormat="0" w:count="267">
+    <w:lsdException w:name="Normal" w:semiHidden="0" w:uiPriority="0" w:unhideWhenUsed="0" w:qFormat="1"/>
+    <w:lsdException w:name="heading 1" w:semiHidden="0" w:uiPriority="9" w:unhideWhenUsed="0" w:qFormat="1"/>
+    <w:lsdException w:name="heading 2" w:uiPriority="9" w:qFormat="1"/>
+    <w:lsdException w:name="heading 3" w:uiPriority="9" w:qFormat="1"/>
+    <w:lsdException w:name="heading 4" w:uiPriority="9" w:qFormat="1"/>
+    <w:lsdException w:name="heading 5" w:uiPriority="9" w:qFormat="1"/>
+    <w:lsdException w:name="heading 6" w:uiPriority="9" w:qFormat="1"/>
+    <w:lsdException w:name="heading 7" w:uiPriority="9" w:qFormat="1"/>
+    <w:lsdException w:name="heading 8" w:uiPriority="9" w:qFormat="1"/>
+    <w:lsdException w:name="heading 9" w:uiPriority="9" w:qFormat="1"/>
+    <w:lsdException w:name="toc 1" w:uiPriority="39"/>
+    <w:lsdException w:name="toc 2" w:uiPriority="39"/>
+    <w:lsdException w:name="toc 3" w:uiPriority="39"/>
+    <w:lsdException w:name="toc 4" w:uiPriority="39"/>
+    <w:lsdException w:name="toc 5" w:uiPriority="39"/>
+    <w:lsdException w:name="toc 6" w:uiPriority="39"/>
+    <w:lsdException w:name="toc 7" w:uiPriority="39"/>
+    <w:lsdException w:name="toc 8" w:uiPriority="39"/>
+    <w:lsdException w:name="toc 9" w:uiPriority="39"/>
+    <w:lsdException w:name="caption" w:uiPriority="35" w:qFormat="1"/>
+    <w:lsdException w:name="Title" w:semiHidden="0" w:uiPriority="10" w:unhideWhenUsed="0" w:qFormat="1"/>
+    <w:lsdException w:name="Default Paragraph Font" w:uiPriority="1"/>
+    <w:lsdException w:name="Subtitle" w:semiHidden="0" w:uiPriority="11" w:unhideWhenUsed="0" w:qFormat="1"/>
+    <w:lsdException w:name="Strong" w:semiHidden="0" w:uiPriority="22" w:unhideWhenUsed="0" w:qFormat="1"/>
+    <w:lsdException w:name="Emphasis" w:semiHidden="0" w:uiPriority="20" w:unhideWhenUsed="0" w:qFormat="1"/>
+    <w:lsdException w:name="Table Grid" w:semiHidden="0" w:uiPriority="39" w:unhideWhenUsed="0"/>
+    <w:lsdException w:name="Placeholder Text" w:unhideWhenUsed="0"/>
+    <w:lsdException w:name="No Spacing" w:semiHidden="0" w:uiPriority="1" w:unhideWhenUsed="0" w:qFormat="1"/>
+    <w:lsdException w:name="Light Shading" w:semiHidden="0" w:uiPriority="60" w:unhideWhenUsed="0"/>
+    <w:lsdException w:name="Light List" w:semiHidden="0" w:uiPriority="61" w:unhideWhenUsed="0"/>
+    <w:lsdException w:name="Light Grid" w:semiHidden="0" w:uiPriority="62" w:unhideWhenUsed="0"/>
+    <w:lsdException w:name="Medium Shading 1" w:semiHidden="0" w:uiPriority="63" w:unhideWhenUsed="0"/>
+    <w:lsdException w:name="Medium Shading 2" w:semiHidden="0" w:uiPriority="64" w:unhideWhenUsed="0"/>
+    <w:lsdException w:name="Medium List 1" w:semiHidden="0" w:uiPriority="65" w:unhideWhenUsed="0"/>
+    <w:lsdException w:name="Medium List 2" w:semiHidden="0" w:uiPriority="66" w:unhideWhenUsed="0"/>
+    <w:lsdException w:name="Medium Grid 1" w:semiHidden="0" w:uiPriority="67" w:unhideWhenUsed="0"/>
+    <w:lsdException w:name="Medium Grid 2" w:semiHidden="0" w:uiPriority="68" w:unhideWhenUsed="0"/>
+    <w:lsdException w:name="Medium Grid 3" w:semiHidden="0" w:uiPriority="69" w:unhideWhenUsed="0"/>
+    <w:lsdException w:name="Dark List" w:semiHidden="0" w:uiPriority="70" w:unhideWhenUsed="0"/>
+    <w:lsdException w:name="Colorful Shading" w:semiHidden="0" w:uiPriority="71" w:unhideWhenUsed="0"/>
+    <w:lsdException w:name="Colorful List" w:semiHidden="0" w:uiPriority="72" w:unhideWhenUsed="0"/>
+    <w:lsdException w:name="Colorful Grid" w:semiHidden="0" w:uiPriority="73" w:unhideWhenUsed="0"/>
+    <w:lsdException w:name="Light Shading Accent 1" w:semiHidden="0" w:uiPriority="60" w:unhideWhenUsed="0"/>
+    <w:lsdException w:name="Light List Accent 1" w:semiHidden="0" w:uiPriority="61" w:unhideWhenUsed="0"/>
+    <w:lsdException w:name="Light Grid Accent 1" w:semiHidden="0" w:uiPriority="62" w:unhideWhenUsed="0"/>
+    <w:lsdException w:name="Medium Shading 1 Accent 1" w:semiHidden="0" w:uiPriority="63" w:unhideWhenUsed="0"/>
+    <w:lsdException w:name="Medium Shading 2 Accent 1" w:semiHidden="0" w:uiPriority="64" w:unhideWhenUsed="0"/>
+    <w:lsdException w:name="Medium List 1 Accent 1" w:semiHidden="0" w:uiPriority="65" w:unhideWhenUsed="0"/>
+    <w:lsdException w:name="Revision" w:unhideWhenUsed="0"/>
+    <w:lsdException w:name="List Paragraph" w:semiHidden="0" w:uiPriority="34" w:unhideWhenUsed="0" w:qFormat="1"/>
+    <w:lsdException w:name="Quote" w:semiHidden="0" w:uiPriority="29" w:unhideWhenUsed="0" w:qFormat="1"/>
+    <w:lsdException w:name="Intense Quote" w:semiHidden="0" w:uiPriority="30" w:unhideWhenUsed="0" w:qFormat="1"/>
+    <w:lsdException w:name="Medium List 2 Accent 1" w:semiHidden="0" w:uiPriority="66" w:unhideWhenUsed="0"/>
+    <w:lsdException w:name="Medium Grid 1 Accent 1" w:semiHidden="0" w:uiPriority="67" w:unhideWhenUsed="0"/>
+    <w:lsdException w:name="Medium Grid 2 Accent 1" w:semiHidden="0" w:uiPriority="68" w:unhideWhenUsed="0"/>
+    <w:lsdException w:name="Medium Grid 3 Accent 1" w:semiHidden="0" w:uiPriority="69" w:unhideWhenUsed="0"/>
+    <w:lsdException w:name="Dark List Accent 1" w:semiHidden="0" w:uiPriority="70" w:unhideWhenUsed="0"/>
+    <w:lsdException w:name="Colorful Shading Accent 1" w:semiHidden="0" w:uiPriority="71" w:unhideWhenUsed="0"/>
+    <w:lsdException w:name="Colorful List Accent 1" w:semiHidden="0" w:uiPriority="72" w:unhideWhenUsed="0"/>
+    <w:lsdException w:name="Colorful Grid Accent 1" w:semiHidden="0" w:uiPriority="73" w:unhideWhenUsed="0"/>
+    <w:lsdException w:name="Light Shading Accent 2" w:semiHidden="0" w:uiPriority="60" w:unhideWhenUsed="0"/>
+    <w:lsdException w:name="Light List Accent 2" w:semiHidden="0" w:uiPriority="61" w:unhideWhenUsed="0"/>
+    <w:lsdException w:name="Light Grid Accent 2" w:semiHidden="0" w:uiPriority="62" w:unhideWhenUsed="0"/>
+    <w:lsdException w:name="Medium Shading 1 Accent 2" w:semiHidden="0" w:uiPriority="63" w:unhideWhenUsed="0"/>
+    <w:lsdException w:name="Medium Shading 2 Accent 2" w:semiHidden="0" w:uiPriority="64" w:unhideWhenUsed="0"/>
+    <w:lsdException w:name="Medium List 1 Accent 2" w:semiHidden="0" w:uiPriority="65" w:unhideWhenUsed="0"/>
+    <w:lsdException w:name="Medium List 2 Accent 2" w:semiHidden="0" w:uiPriority="66" w:unhideWhenUsed="0"/>
+    <w:lsdException w:name="Medium Grid 1 Accent 2" w:semiHidden="0" w:uiPriority="67" w:unhideWhenUsed="0"/>
+    <w:lsdException w:name="Medium Grid 2 Accent 2" w:semiHidden="0" w:uiPriority="68" w:unhideWhenUsed="0"/>
+    <w:lsdException w:name="Medium Grid 3 Accent 2" w:semiHidden="0" w:uiPriority="69" w:unhideWhenUsed="0"/>
+    <w:lsdException w:name="Dark List Accent 2" w:semiHidden="0" w:uiPriority="70" w:unhideWhenUsed="0"/>
+    <w:lsdException w:name="Colorful Shading Accent 2" w:semiHidden="0" w:uiPriority="71" w:unhideWhenUsed="0"/>
+    <w:lsdException w:name="Colorful List Accent 2" w:semiHidden="0" w:uiPriority="72" w:unhideWhenUsed="0"/>
+    <w:lsdException w:name="Colorful Grid Accent 2" w:semiHidden="0" w:uiPriority="73" w:unhideWhenUsed="0"/>
+    <w:lsdException w:name="Light Shading Accent 3" w:semiHidden="0" w:uiPriority="60" w:unhideWhenUsed="0"/>
+    <w:lsdException w:name="Light List Accent 3" w:semiHidden="0" w:uiPriority="61" w:unhideWhenUsed="0"/>
+    <w:lsdException w:name="Light Grid Accent 3" w:semiHidden="0" w:uiPriority="62" w:unhideWhenUsed="0"/>
+    <w:lsdException w:name="Medium Shading 1 Accent 3" w:semiHidden="0" w:uiPriority="63" w:unhideWhenUsed="0"/>
+    <w:lsdException w:name="Medium Shading 2 Accent 3" w:semiHidden="0" w:uiPriority="64" w:unhideWhenUsed="0"/>
+    <w:lsdException w:name="Medium List 1 Accent 3" w:semiHidden="0" w:uiPriority="65" w:unhideWhenUsed="0"/>
+    <w:lsdException w:name="Medium List 2 Accent 3" w:semiHidden="0" w:uiPriority="66" w:unhideWhenUsed="0"/>
+    <w:lsdException w:name="Medium Grid 1 Accent 3" w:semiHidden="0" w:uiPriority="67" w:unhideWhenUsed="0"/>
+    <w:lsdException w:name="Medium Grid 2 Accent 3" w:semiHidden="0" w:uiPriority="68" w:unhideWhenUsed="0"/>
+    <w:lsdException w:name="Medium Grid 3 Accent 3" w:semiHidden="0" w:uiPriority="69" w:unhideWhenUsed="0"/>
+    <w:lsdException w:name="Dark List Accent 3" w:semiHidden="0" w:uiPriority="70" w:unhideWhenUsed="0"/>
+    <w:lsdException w:name="Colorful Shading Accent 3" w:semiHidden="0" w:uiPriority="71" w:unhideWhenUsed="0"/>
+    <w:lsdException w:name="Colorful List Accent 3" w:semiHidden="0" w:uiPriority="72" w:unhideWhenUsed="0"/>
+    <w:lsdException w:name="Colorful Grid Accent 3" w:semiHidden="0" w:uiPriority="73" w:unhideWhenUsed="0"/>
+    <w:lsdException w:name="Light Shading Accent 4" w:semiHidden="0" w:uiPriority="60" w:unhideWhenUsed="0"/>
+    <w:lsdException w:name="Light List Accent 4" w:semiHidden="0" w:uiPriority="61" w:unhideWhenUsed="0"/>
+    <w:lsdException w:name="Light Grid Accent 4" w:semiHidden="0" w:uiPriority="62" w:unhideWhenUsed="0"/>
+    <w:lsdException w:name="Medium Shading 1 Accent 4" w:semiHidden="0" w:uiPriority="63" w:unhideWhenUsed="0"/>
+    <w:lsdException w:name="Medium Shading 2 Accent 4" w:semiHidden="0" w:uiPriority="64" w:unhideWhenUsed="0"/>
+    <w:lsdException w:name="Medium List 1 Accent 4" w:semiHidden="0" w:uiPriority="65" w:unhideWhenUsed="0"/>
+    <w:lsdException w:name="Medium List 2 Accent 4" w:semiHidden="0" w:uiPriority="66" w:unhideWhenUsed="0"/>
+    <w:lsdException w:name="Medium Grid 1 Accent 4" w:semiHidden="0" w:uiPriority="67" w:unhideWhenUsed="0"/>
+    <w:lsdException w:name="Medium Grid 2 Accent 4" w:semiHidden="0" w:uiPriority="68" w:unhideWhenUsed="0"/>
+    <w:lsdException w:name="Medium Grid 3 Accent 4" w:semiHidden="0" w:uiPriority="69" w:unhideWhenUsed="0"/>
+    <w:lsdException w:name="Dark List Accent 4" w:semiHidden="0" w:uiPriority="70" w:unhideWhenUsed="0"/>
+    <w:lsdException w:name="Colorful Shading Accent 4" w:semiHidden="0" w:uiPriority="71" w:unhideWhenUsed="0"/>
+    <w:lsdException w:name="Colorful List Accent 4" w:semiHidden="0" w:uiPriority="72" w:unhideWhenUsed="0"/>
+    <w:lsdException w:name="Colorful Grid Accent 4" w:semiHidden="0" w:uiPriority="73" w:unhideWhenUsed="0"/>
+    <w:lsdException w:name="Light Shading Accent 5" w:semiHidden="0" w:uiPriority="60" w:unhideWhenUsed="0"/>
+    <w:lsdException w:name="Light List Accent 5" w:semiHidden="0" w:uiPriority="61" w:unhideWhenUsed="0"/>
+    <w:lsdException w:name="Light Grid Accent 5" w:semiHidden="0" w:uiPriority="62" w:unhideWhenUsed="0"/>
+    <w:lsdException w:name="Medium Shading 1 Accent 5" w:semiHidden="0" w:uiPriority="63" w:unhideWhenUsed="0"/>
+    <w:lsdException w:name="Medium Shading 2 Accent 5" w:semiHidden="0" w:uiPriority="64" w:unhideWhenUsed="0"/>
+    <w:lsdException w:name="Medium List 1 Accent 5" w:semiHidden="0" w:uiPriority="65" w:unhideWhenUsed="0"/>
+    <w:lsdException w:name="Medium List 2 Accent 5" w:semiHidden="0" w:uiPriority="66" w:unhideWhenUsed="0"/>
+    <w:lsdException w:name="Medium Grid 1 Accent 5" w:semiHidden="0" w:uiPriority="67" w:unhideWhenUsed="0"/>
+    <w:lsdException w:name="Medium Grid 2 Accent 5" w:semiHidden="0" w:uiPriority="68" w:unhideWhenUsed="0"/>
+    <w:lsdException w:name="Medium Grid 3 Accent 5" w:semiHidden="0" w:uiPriority="69" w:unhideWhenUsed="0"/>
+    <w:lsdException w:name="Dark List Accent 5" w:semiHidden="0" w:uiPriority="70" w:unhideWhenUsed="0"/>
+    <w:lsdException w:name="Colorful Shading Accent 5" w:semiHidden="0" w:uiPriority="71" w:unhideWhenUsed="0"/>
+    <w:lsdException w:name="Colorful List Accent 5" w:semiHidden="0" w:uiPriority="72" w:unhideWhenUsed="0"/>
+    <w:lsdException w:name="Colorful Grid Accent 5" w:semiHidden="0" w:uiPriority="73" w:unhideWhenUsed="0"/>
+    <w:lsdException w:name="Light Shading Accent 6" w:semiHidden="0" w:uiPriority="60" w:unhideWhenUsed="0"/>
+    <w:lsdException w:name="Light List Accent 6" w:semiHidden="0" w:uiPriority="61" w:unhideWhenUsed="0"/>
+    <w:lsdException w:name="Light Grid Accent 6" w:semiHidden="0" w:uiPriority="62" w:unhideWhenUsed="0"/>
+    <w:lsdException w:name="Medium Shading 1 Accent 6" w:semiHidden="0" w:uiPriority="63" w:unhideWhenUsed="0"/>
+    <w:lsdException w:name="Medium Shading 2 Accent 6" w:semiHidden="0" w:uiPriority="64" w:unhideWhenUsed="0"/>
+    <w:lsdException w:name="Medium List 1 Accent 6" w:semiHidden="0" w:uiPriority="65" w:unhideWhenUsed="0"/>
+    <w:lsdException w:name="Medium List 2 Accent 6" w:semiHidden="0" w:uiPriority="66" w:unhideWhenUsed="0"/>
+    <w:lsdException w:name="Medium Grid 1 Accent 6" w:semiHidden="0" w:uiPriority="67" w:unhideWhenUsed="0"/>
+    <w:lsdException w:name="Medium Grid 2 Accent 6" w:semiHidden="0" w:uiPriority="68" w:unhideWhenUsed="0"/>
+    <w:lsdException w:name="Medium Grid 3 Accent 6" w:semiHidden="0" w:uiPriority="69" w:unhideWhenUsed="0"/>
+    <w:lsdException w:name="Dark List Accent 6" w:semiHidden="0" w:uiPriority="70" w:unhideWhenUsed="0"/>
+    <w:lsdException w:name="Colorful Shading Accent 6" w:semiHidden="0" w:uiPriority="71" w:unhideWhenUsed="0"/>
+    <w:lsdException w:name="Colorful List Accent 6" w:semiHidden="0" w:uiPriority="72" w:unhideWhenUsed="0"/>
+    <w:lsdException w:name="Colorful Grid Accent 6" w:semiHidden="0" w:uiPriority="73" w:unhideWhenUsed="0"/>
+    <w:lsdException w:name="Subtle Emphasis" w:semiHidden="0" w:uiPriority="19" w:unhideWhenUsed="0" w:qFormat="1"/>
+    <w:lsdException w:name="Intense Emphasis" w:semiHidden="0" w:uiPriority="21" w:unhideWhenUsed="0" w:qFormat="1"/>
+    <w:lsdException w:name="Subtle Reference" w:semiHidden="0" w:uiPriority="31" w:unhideWhenUsed="0" w:qFormat="1"/>
+    <w:lsdException w:name="Intense Reference" w:semiHidden="0" w:uiPriority="32" w:unhideWhenUsed="0" w:qFormat="1"/>
+    <w:lsdException w:name="Book Title" w:semiHidden="0" w:uiPriority="33" w:unhideWhenUsed="0" w:qFormat="1"/>
+    <w:lsdException w:name="Bibliography" w:uiPriority="37"/>
+    <w:lsdException w:name="TOC Heading" w:uiPriority="39" w:qFormat="1"/>
   </w:latentStyles>
   <w:style w:type="paragraph" w:default="1" w:styleId="Normal">
     <w:name w:val="Normal"/>
@@ -1432,7 +1339,7 @@
   <a:extraClrSchemeLst/>
   <a:extLst>
     <a:ext uri="{05A4C25C-085E-4340-85A3-A5531E510DB2}">
-      <thm15:themeFamily xmlns:thm15="http://schemas.microsoft.com/office/thememl/2012/main" name="Office Theme" id="{62F939B6-93AF-4DB8-9C6B-D6C7DFDC589F}" vid="{4A3C46E8-61CC-4603-A589-7422A47A8E4A}"/>
+      <thm15:themeFamily xmlns:thm15="http://schemas.microsoft.com/office/thememl/2012/main" xmlns="" name="Office Theme" id="{62F939B6-93AF-4DB8-9C6B-D6C7DFDC589F}" vid="{4A3C46E8-61CC-4603-A589-7422A47A8E4A}"/>
     </a:ext>
   </a:extLst>
 </a:theme>

</xml_diff>